<commit_message>
update of last 2014 Version
</commit_message>
<xml_diff>
--- a/Assess Ineq 23. Dezember 2014.docx
+++ b/Assess Ineq 23. Dezember 2014.docx
@@ -3453,61 +3453,64 @@
       <w:pPr>
         <w:keepNext/>
       </w:pPr>
-      <w:r>
-        <w:rPr>
-          <w:noProof/>
-          <w:lang w:val="en-US"/>
-        </w:rPr>
-        <w:lastRenderedPageBreak/>
-        <w:drawing>
-          <wp:inline distT="0" distB="0" distL="0" distR="0" wp14:anchorId="362BB21E" wp14:editId="5824174E">
-            <wp:extent cx="6011545" cy="4630614"/>
-            <wp:effectExtent l="0" t="0" r="8255" b="0"/>
-            <wp:docPr id="4" name="Picture 4" descr="\\bfhfilerbe01.bfh.ch\hlo1\Desktop\Diss\Inhaltliches\Eigene Arbeit\Paper 1 - Assessing inequality with tax data\income definition_5.png"/>
-            <wp:cNvGraphicFramePr>
-              <a:graphicFrameLocks xmlns:a="http://schemas.openxmlformats.org/drawingml/2006/main" noChangeAspect="1"/>
-            </wp:cNvGraphicFramePr>
-            <a:graphic xmlns:a="http://schemas.openxmlformats.org/drawingml/2006/main">
-              <a:graphicData uri="http://schemas.openxmlformats.org/drawingml/2006/picture">
-                <pic:pic xmlns:pic="http://schemas.openxmlformats.org/drawingml/2006/picture">
-                  <pic:nvPicPr>
-                    <pic:cNvPr id="0" name="Picture 3" descr="\\bfhfilerbe01.bfh.ch\hlo1\Desktop\Diss\Inhaltliches\Eigene Arbeit\Paper 1 - Assessing inequality with tax data\income definition_5.png"/>
-                    <pic:cNvPicPr>
-                      <a:picLocks noChangeAspect="1" noChangeArrowheads="1"/>
-                    </pic:cNvPicPr>
-                  </pic:nvPicPr>
-                  <pic:blipFill>
-                    <a:blip r:embed="rId9">
-                      <a:extLst>
-                        <a:ext uri="{28A0092B-C50C-407E-A947-70E740481C1C}">
-                          <a14:useLocalDpi xmlns:a14="http://schemas.microsoft.com/office/drawing/2010/main" val="0"/>
-                        </a:ext>
-                      </a:extLst>
-                    </a:blip>
-                    <a:srcRect/>
-                    <a:stretch>
-                      <a:fillRect/>
-                    </a:stretch>
-                  </pic:blipFill>
-                  <pic:spPr bwMode="auto">
-                    <a:xfrm>
-                      <a:off x="0" y="0"/>
-                      <a:ext cx="6011545" cy="4630614"/>
-                    </a:xfrm>
-                    <a:prstGeom prst="rect">
-                      <a:avLst/>
-                    </a:prstGeom>
-                    <a:noFill/>
-                    <a:ln>
+      <w:ins w:id="9" w:author="Hümbelin Oliver" w:date="2015-01-09T14:33:00Z">
+        <w:r>
+          <w:rPr>
+            <w:lang w:val="en-US"/>
+          </w:rPr>
+          <w:lastRenderedPageBreak/>
+          <w:drawing>
+            <wp:inline distT="0" distB="0" distL="0" distR="0" wp14:anchorId="0A885A64" wp14:editId="2C005C69">
+              <wp:extent cx="5972810" cy="4610735"/>
+              <wp:effectExtent l="0" t="0" r="8890" b="0"/>
+              <wp:docPr id="1027" name="Picture 3"/>
+              <wp:cNvGraphicFramePr>
+                <a:graphicFrameLocks xmlns:a="http://schemas.openxmlformats.org/drawingml/2006/main" noChangeAspect="1"/>
+              </wp:cNvGraphicFramePr>
+              <a:graphic xmlns:a="http://schemas.openxmlformats.org/drawingml/2006/main">
+                <a:graphicData uri="http://schemas.openxmlformats.org/drawingml/2006/picture">
+                  <pic:pic xmlns:pic="http://schemas.openxmlformats.org/drawingml/2006/picture">
+                    <pic:nvPicPr>
+                      <pic:cNvPr id="1027" name="Picture 3"/>
+                      <pic:cNvPicPr>
+                        <a:picLocks noChangeAspect="1" noChangeArrowheads="1"/>
+                      </pic:cNvPicPr>
+                    </pic:nvPicPr>
+                    <pic:blipFill>
+                      <a:blip r:embed="rId9">
+                        <a:extLst>
+                          <a:ext uri="{28A0092B-C50C-407E-A947-70E740481C1C}">
+                            <a14:useLocalDpi xmlns:a14="http://schemas.microsoft.com/office/drawing/2010/main" val="0"/>
+                          </a:ext>
+                        </a:extLst>
+                      </a:blip>
+                      <a:srcRect/>
+                      <a:stretch>
+                        <a:fillRect/>
+                      </a:stretch>
+                    </pic:blipFill>
+                    <pic:spPr bwMode="auto">
+                      <a:xfrm>
+                        <a:off x="0" y="0"/>
+                        <a:ext cx="5972810" cy="4610735"/>
+                      </a:xfrm>
+                      <a:prstGeom prst="rect">
+                        <a:avLst/>
+                      </a:prstGeom>
                       <a:noFill/>
-                    </a:ln>
-                  </pic:spPr>
-                </pic:pic>
-              </a:graphicData>
-            </a:graphic>
-          </wp:inline>
-        </w:drawing>
-      </w:r>
+                      <a:ln>
+                        <a:noFill/>
+                      </a:ln>
+                      <a:effectLst/>
+                      <a:extLst/>
+                    </pic:spPr>
+                  </pic:pic>
+                </a:graphicData>
+              </a:graphic>
+            </wp:inline>
+          </w:drawing>
+        </w:r>
+      </w:ins>
     </w:p>
     <w:p>
       <w:pPr>
@@ -3518,8 +3521,8 @@
           <w:lang w:val="en-US"/>
         </w:rPr>
       </w:pPr>
-      <w:bookmarkStart w:id="9" w:name="_Ref406511993"/>
-      <w:bookmarkStart w:id="10" w:name="_Ref406512023"/>
+      <w:bookmarkStart w:id="10" w:name="_Ref406511993"/>
+      <w:bookmarkStart w:id="11" w:name="_Ref406512023"/>
       <w:r>
         <w:rPr>
           <w:sz w:val="24"/>
@@ -3568,7 +3571,7 @@
         </w:rPr>
         <w:fldChar w:fldCharType="end"/>
       </w:r>
-      <w:bookmarkEnd w:id="9"/>
+      <w:bookmarkEnd w:id="10"/>
       <w:r>
         <w:rPr>
           <w:sz w:val="24"/>
@@ -3614,15 +3617,15 @@
         </w:rPr>
         <w:t>Source: OECD (2013:44), own diagram</w:t>
       </w:r>
-      <w:bookmarkEnd w:id="10"/>
+      <w:bookmarkEnd w:id="11"/>
     </w:p>
     <w:p>
       <w:pPr>
         <w:pStyle w:val="Heading2"/>
       </w:pPr>
-      <w:bookmarkStart w:id="11" w:name="_Ref399841803"/>
-      <w:bookmarkStart w:id="12" w:name="_Ref399849930"/>
-      <w:bookmarkStart w:id="13" w:name="_Toc406505787"/>
+      <w:bookmarkStart w:id="12" w:name="_Ref399841803"/>
+      <w:bookmarkStart w:id="13" w:name="_Ref399849930"/>
+      <w:bookmarkStart w:id="14" w:name="_Toc406505787"/>
       <w:proofErr w:type="spellStart"/>
       <w:r>
         <w:t>Measuring</w:t>
@@ -3635,9 +3638,9 @@
       <w:r>
         <w:t>inequality</w:t>
       </w:r>
-      <w:bookmarkEnd w:id="11"/>
       <w:bookmarkEnd w:id="12"/>
       <w:bookmarkEnd w:id="13"/>
+      <w:bookmarkEnd w:id="14"/>
       <w:proofErr w:type="spellEnd"/>
     </w:p>
     <w:p>
@@ -4426,7 +4429,14 @@
         <w:rPr>
           <w:lang w:val="en-US"/>
         </w:rPr>
-        <w:t>. Atkinson (1975:47) noted that inequality “cannot, in general, be measured without introducing social judgments.</w:t>
+        <w:t>. Atkinson (1975:47) noted that inequality “</w:t>
+      </w:r>
+      <w:bookmarkStart w:id="17" w:name="_GoBack"/>
+      <w:r>
+        <w:rPr>
+          <w:lang w:val="en-US"/>
+        </w:rPr>
+        <w:t>cannot, in general, be measured without introducing social judgments.</w:t>
       </w:r>
       <w:r>
         <w:rPr>
@@ -4438,7 +4448,14 @@
         <w:rPr>
           <w:lang w:val="en-US"/>
         </w:rPr>
-        <w:t xml:space="preserve"> Measures such as the Gini coefficient are not purely ‘statistical' and they embody implicit judgments about the weight to be attached to inequality at different points on the income scale</w:t>
+        <w:t xml:space="preserve"> </w:t>
+      </w:r>
+      <w:bookmarkEnd w:id="17"/>
+      <w:r>
+        <w:rPr>
+          <w:lang w:val="en-US"/>
+        </w:rPr>
+        <w:t>Measures such as the Gini coefficient are not purely ‘statistical' and they embody implicit judgments about the weight to be attached to inequality at different points on the income scale</w:t>
       </w:r>
       <w:r>
         <w:rPr>
@@ -4990,68 +5007,10 @@
       <w:pPr>
         <w:pStyle w:val="Heading2"/>
       </w:pPr>
-      <w:bookmarkStart w:id="16" w:name="_Ref406405239"/>
-      <w:bookmarkStart w:id="17" w:name="_Toc406505788"/>
+      <w:bookmarkStart w:id="18" w:name="_Ref406405239"/>
+      <w:bookmarkStart w:id="19" w:name="_Toc406505788"/>
       <w:r>
         <w:t>Statistical Units</w:t>
-      </w:r>
-      <w:bookmarkEnd w:id="16"/>
-      <w:bookmarkEnd w:id="17"/>
-    </w:p>
-    <w:p>
-      <w:pPr>
-        <w:rPr>
-          <w:lang w:val="en-US"/>
-        </w:rPr>
-      </w:pPr>
-      <w:r>
-        <w:rPr>
-          <w:lang w:val="en-US"/>
-        </w:rPr>
-        <w:t xml:space="preserve">The agreed standard on the statistical units, which should be the base of inequality analysis, are households not individuals (OECD, 2013, 60). Indeed it </w:t>
-      </w:r>
-      <w:proofErr w:type="gramStart"/>
-      <w:r>
-        <w:rPr>
-          <w:lang w:val="en-US"/>
-        </w:rPr>
-        <w:t>are</w:t>
-      </w:r>
-      <w:proofErr w:type="gramEnd"/>
-      <w:r>
-        <w:rPr>
-          <w:lang w:val="en-US"/>
-        </w:rPr>
-        <w:t xml:space="preserve"> individuals, who receive income, own </w:t>
-      </w:r>
-      <w:r>
-        <w:rPr>
-          <w:lang w:val="en-US"/>
-        </w:rPr>
-        <w:lastRenderedPageBreak/>
-        <w:t xml:space="preserve">assets and experience economic well-being, but their possibility to do so, is strongly tied to the concept of household. This comprises all persons under the same housing arrangement. The basic underlying assumption for collecting data on household level instead of individual level is, that people in the same household share resources and therefore pool their incomes (when two or more earners live together) and use the household income to provide the essentials of living for every household member (also non-earning members, like children). Additionally, there are economies of scale when people share living space and commodities and they therefore benefit from sharing. To compare the individual economic well-being among individuals living in different households usually equivalence scales are used </w:t>
-      </w:r>
-      <w:r>
-        <w:rPr>
-          <w:lang w:val="en-US"/>
-        </w:rPr>
-        <w:t>as mentioned above.</w:t>
-      </w:r>
-    </w:p>
-    <w:p>
-      <w:pPr>
-        <w:pStyle w:val="Heading2"/>
-        <w:rPr>
-          <w:lang w:val="en-US"/>
-        </w:rPr>
-      </w:pPr>
-      <w:bookmarkStart w:id="18" w:name="_Ref399841861"/>
-      <w:bookmarkStart w:id="19" w:name="_Toc406505789"/>
-      <w:r>
-        <w:rPr>
-          <w:lang w:val="en-US"/>
-        </w:rPr>
-        <w:t>Coverage Issues</w:t>
       </w:r>
       <w:bookmarkEnd w:id="18"/>
       <w:bookmarkEnd w:id="19"/>
@@ -5066,487 +5025,201 @@
         <w:rPr>
           <w:lang w:val="en-US"/>
         </w:rPr>
-        <w:t xml:space="preserve">Studies in general try to </w:t>
-      </w:r>
-      <w:r>
-        <w:rPr>
-          <w:lang w:val="en-US"/>
-        </w:rPr>
-        <w:t>make</w:t>
-      </w:r>
-      <w:r>
-        <w:rPr>
-          <w:lang w:val="en-US"/>
-        </w:rPr>
-        <w:t xml:space="preserve"> a</w:t>
-      </w:r>
-      <w:r>
-        <w:rPr>
-          <w:lang w:val="en-US"/>
-        </w:rPr>
-        <w:t xml:space="preserve"> statement about the whole</w:t>
-      </w:r>
-      <w:r>
-        <w:rPr>
-          <w:lang w:val="en-US"/>
-        </w:rPr>
-        <w:t xml:space="preserve"> population of interest</w:t>
-      </w:r>
-      <w:r>
-        <w:rPr>
-          <w:lang w:val="en-US"/>
-        </w:rPr>
-        <w:t xml:space="preserve"> (e.g. nation)</w:t>
-      </w:r>
-      <w:r>
-        <w:rPr>
-          <w:lang w:val="en-US"/>
-        </w:rPr>
-        <w:t xml:space="preserve">. The success of such a venture is closely related to the way data </w:t>
-      </w:r>
-      <w:r>
-        <w:rPr>
-          <w:lang w:val="en-US"/>
-        </w:rPr>
-        <w:t>is collected</w:t>
-      </w:r>
-      <w:r>
-        <w:rPr>
-          <w:lang w:val="en-US"/>
-        </w:rPr>
-        <w:t xml:space="preserve">. </w:t>
-      </w:r>
-      <w:r>
-        <w:rPr>
-          <w:lang w:val="en-US"/>
-        </w:rPr>
-        <w:t>This again is determined by the resources</w:t>
-      </w:r>
-      <w:r>
-        <w:rPr>
-          <w:lang w:val="en-US"/>
-        </w:rPr>
-        <w:t xml:space="preserve"> and/or options</w:t>
-      </w:r>
-      <w:r>
-        <w:rPr>
-          <w:lang w:val="en-US"/>
-        </w:rPr>
-        <w:t xml:space="preserve"> researchers have.</w:t>
-      </w:r>
-      <w:r>
-        <w:rPr>
-          <w:lang w:val="en-US"/>
-        </w:rPr>
-        <w:t xml:space="preserve"> </w:t>
-      </w:r>
-      <w:r>
-        <w:rPr>
-          <w:lang w:val="en-US"/>
-        </w:rPr>
-        <w:t>When total population data is not at hand, r</w:t>
-      </w:r>
-      <w:r>
-        <w:rPr>
-          <w:lang w:val="en-US"/>
-        </w:rPr>
-        <w:t xml:space="preserve">esearchers usually work with samples and try to infer </w:t>
-      </w:r>
-      <w:r>
-        <w:rPr>
-          <w:lang w:val="en-US"/>
-        </w:rPr>
-        <w:t>from</w:t>
-      </w:r>
-      <w:r>
-        <w:rPr>
-          <w:lang w:val="en-US"/>
-        </w:rPr>
-        <w:t xml:space="preserve"> sample results </w:t>
-      </w:r>
-      <w:r>
-        <w:rPr>
-          <w:lang w:val="en-US"/>
-        </w:rPr>
-        <w:t>to</w:t>
-      </w:r>
-      <w:r>
-        <w:rPr>
-          <w:lang w:val="en-US"/>
-        </w:rPr>
-        <w:t xml:space="preserve"> the population. </w:t>
-      </w:r>
-      <w:r>
-        <w:rPr>
-          <w:szCs w:val="19"/>
-          <w:lang w:val="en-US"/>
-        </w:rPr>
-        <w:t xml:space="preserve">This is a thorny task for surveys, because nonresponse is a major source of bias (Bethlehem et al., 2011). Alternatively researches </w:t>
-      </w:r>
-      <w:r>
-        <w:rPr>
-          <w:szCs w:val="19"/>
-          <w:lang w:val="en-US"/>
-        </w:rPr>
-        <w:t xml:space="preserve">can use income data from registers, when suitable administrative data exists and there is a legal basis to use them for statistical purposes. In fact nearly a third of all countries participating in the European Union’s Statistics on Income and Living Conditions (EU-SILC) collect at least some of their income data from registers (OECD 2013:93). However, in some countries register data on income may be incomplete, which may exclude significant proportions of the population. Compilers of income data from administrative data therefore should be aware of the shortcomings of </w:t>
-      </w:r>
-      <w:r>
-        <w:rPr>
-          <w:szCs w:val="19"/>
-          <w:lang w:val="en-US"/>
-        </w:rPr>
-        <w:t>their</w:t>
-      </w:r>
-      <w:r>
-        <w:rPr>
-          <w:szCs w:val="19"/>
-          <w:lang w:val="en-US"/>
-        </w:rPr>
-        <w:t xml:space="preserve"> data.</w:t>
+        <w:t xml:space="preserve">The agreed standard on the statistical units, which should be the base of inequality analysis, are households not individuals (OECD, 2013, 60). Indeed it </w:t>
+      </w:r>
+      <w:proofErr w:type="gramStart"/>
+      <w:r>
+        <w:rPr>
+          <w:lang w:val="en-US"/>
+        </w:rPr>
+        <w:t>are</w:t>
+      </w:r>
+      <w:proofErr w:type="gramEnd"/>
+      <w:r>
+        <w:rPr>
+          <w:lang w:val="en-US"/>
+        </w:rPr>
+        <w:t xml:space="preserve"> individuals, who receive income, own </w:t>
+      </w:r>
+      <w:r>
+        <w:rPr>
+          <w:lang w:val="en-US"/>
+        </w:rPr>
+        <w:lastRenderedPageBreak/>
+        <w:t xml:space="preserve">assets and experience economic well-being, but their possibility to do so, is strongly tied to the concept of household. This comprises all persons under the same housing arrangement. The basic underlying assumption for collecting data on household level instead of individual level is, that people in the same household share resources and therefore pool their incomes (when two or more earners live together) and use the household income to provide the essentials of living for every household member (also non-earning members, like children). Additionally, there are economies of scale when people share living space and commodities and they therefore benefit from sharing. To compare the individual economic well-being among individuals living in different households usually equivalence scales are used </w:t>
+      </w:r>
+      <w:r>
+        <w:rPr>
+          <w:lang w:val="en-US"/>
+        </w:rPr>
+        <w:t>as mentioned above.</w:t>
       </w:r>
     </w:p>
     <w:p>
       <w:pPr>
-        <w:rPr>
-          <w:lang w:val="en-US"/>
-        </w:rPr>
-      </w:pPr>
-    </w:p>
-    <w:p>
-      <w:pPr>
-        <w:pStyle w:val="Heading1"/>
-        <w:rPr>
-          <w:lang w:val="en-US"/>
-        </w:rPr>
-      </w:pPr>
-      <w:bookmarkStart w:id="20" w:name="_Ref399330540"/>
-      <w:bookmarkStart w:id="21" w:name="_Toc406505790"/>
-      <w:r>
-        <w:rPr>
-          <w:lang w:val="en-US"/>
-        </w:rPr>
-        <w:t>Comparison of tax data and survey data – overview of advantages and shortcomings</w:t>
+        <w:pStyle w:val="Heading2"/>
+        <w:rPr>
+          <w:lang w:val="en-US"/>
+        </w:rPr>
+      </w:pPr>
+      <w:bookmarkStart w:id="20" w:name="_Ref399841861"/>
+      <w:bookmarkStart w:id="21" w:name="_Toc406505789"/>
+      <w:r>
+        <w:rPr>
+          <w:lang w:val="en-US"/>
+        </w:rPr>
+        <w:t>Coverage Issues</w:t>
       </w:r>
       <w:bookmarkEnd w:id="20"/>
       <w:bookmarkEnd w:id="21"/>
     </w:p>
     <w:p>
       <w:pPr>
-        <w:pStyle w:val="NormalWeb"/>
-        <w:rPr>
-          <w:rFonts w:ascii="Lucida Sans" w:hAnsi="Lucida Sans"/>
-          <w:b/>
-          <w:sz w:val="19"/>
-          <w:szCs w:val="19"/>
-          <w:lang w:val="en-US"/>
-        </w:rPr>
-      </w:pPr>
-      <w:r>
-        <w:rPr>
-          <w:rFonts w:ascii="Lucida Sans" w:hAnsi="Lucida Sans"/>
-          <w:sz w:val="19"/>
-          <w:szCs w:val="19"/>
-          <w:lang w:val="en-US"/>
-        </w:rPr>
-        <w:t xml:space="preserve">To define a standard of measuring economic resources and related inequality we discussed four central </w:t>
-      </w:r>
-      <w:r>
-        <w:rPr>
-          <w:rFonts w:ascii="Lucida Sans" w:hAnsi="Lucida Sans"/>
-          <w:sz w:val="19"/>
-          <w:szCs w:val="19"/>
-          <w:lang w:val="en-US"/>
-        </w:rPr>
-        <w:t>areas</w:t>
-      </w:r>
-      <w:r>
-        <w:rPr>
-          <w:rFonts w:ascii="Lucida Sans" w:hAnsi="Lucida Sans"/>
-          <w:sz w:val="19"/>
-          <w:szCs w:val="19"/>
+        <w:rPr>
+          <w:lang w:val="en-US"/>
+        </w:rPr>
+      </w:pPr>
+      <w:r>
+        <w:rPr>
+          <w:lang w:val="en-US"/>
+        </w:rPr>
+        <w:t xml:space="preserve">Studies in general try to </w:t>
+      </w:r>
+      <w:r>
+        <w:rPr>
+          <w:lang w:val="en-US"/>
+        </w:rPr>
+        <w:t>make</w:t>
+      </w:r>
+      <w:r>
+        <w:rPr>
+          <w:lang w:val="en-US"/>
+        </w:rPr>
+        <w:t xml:space="preserve"> a</w:t>
+      </w:r>
+      <w:r>
+        <w:rPr>
+          <w:lang w:val="en-US"/>
+        </w:rPr>
+        <w:t xml:space="preserve"> statement about the whole</w:t>
+      </w:r>
+      <w:r>
+        <w:rPr>
+          <w:lang w:val="en-US"/>
+        </w:rPr>
+        <w:t xml:space="preserve"> population of interest</w:t>
+      </w:r>
+      <w:r>
+        <w:rPr>
+          <w:lang w:val="en-US"/>
+        </w:rPr>
+        <w:t xml:space="preserve"> (e.g. nation)</w:t>
+      </w:r>
+      <w:r>
+        <w:rPr>
+          <w:lang w:val="en-US"/>
+        </w:rPr>
+        <w:t xml:space="preserve">. The success of such a venture is closely related to the way data </w:t>
+      </w:r>
+      <w:r>
+        <w:rPr>
+          <w:lang w:val="en-US"/>
+        </w:rPr>
+        <w:t>is collected</w:t>
+      </w:r>
+      <w:r>
+        <w:rPr>
+          <w:lang w:val="en-US"/>
+        </w:rPr>
+        <w:t xml:space="preserve">. </w:t>
+      </w:r>
+      <w:r>
+        <w:rPr>
+          <w:lang w:val="en-US"/>
+        </w:rPr>
+        <w:t>This again is determined by the resources</w:t>
+      </w:r>
+      <w:r>
+        <w:rPr>
+          <w:lang w:val="en-US"/>
+        </w:rPr>
+        <w:t xml:space="preserve"> and/or options</w:t>
+      </w:r>
+      <w:r>
+        <w:rPr>
+          <w:lang w:val="en-US"/>
+        </w:rPr>
+        <w:t xml:space="preserve"> researchers have.</w:t>
+      </w:r>
+      <w:r>
+        <w:rPr>
           <w:lang w:val="en-US"/>
         </w:rPr>
         <w:t xml:space="preserve"> </w:t>
       </w:r>
       <w:r>
         <w:rPr>
-          <w:rFonts w:ascii="Lucida Sans" w:hAnsi="Lucida Sans"/>
-          <w:sz w:val="19"/>
-          <w:szCs w:val="19"/>
-          <w:lang w:val="en-US"/>
-        </w:rPr>
-        <w:t xml:space="preserve">researchers </w:t>
-      </w:r>
-      <w:r>
-        <w:rPr>
-          <w:rFonts w:ascii="Lucida Sans" w:hAnsi="Lucida Sans"/>
-          <w:sz w:val="19"/>
-          <w:szCs w:val="19"/>
-          <w:lang w:val="en-US"/>
-        </w:rPr>
-        <w:t>need to address. To sum up</w:t>
-      </w:r>
-      <w:r>
-        <w:rPr>
-          <w:rFonts w:ascii="Lucida Sans" w:hAnsi="Lucida Sans"/>
-          <w:sz w:val="19"/>
-          <w:szCs w:val="19"/>
-          <w:lang w:val="en-US"/>
-        </w:rPr>
-        <w:t>:</w:t>
-      </w:r>
-      <w:r>
-        <w:rPr>
-          <w:rFonts w:ascii="Lucida Sans" w:hAnsi="Lucida Sans"/>
-          <w:sz w:val="19"/>
-          <w:szCs w:val="19"/>
-          <w:lang w:val="en-US"/>
-        </w:rPr>
-        <w:t xml:space="preserve"> </w:t>
-      </w:r>
-      <w:r>
-        <w:rPr>
-          <w:rFonts w:ascii="Lucida Sans" w:hAnsi="Lucida Sans"/>
-          <w:sz w:val="19"/>
-          <w:szCs w:val="19"/>
-          <w:lang w:val="en-US"/>
-        </w:rPr>
-        <w:t>ideally we want to (1) look at income, wealth and consumption together, (2) do that</w:t>
-      </w:r>
-      <w:r>
-        <w:rPr>
-          <w:rFonts w:ascii="Lucida Sans" w:hAnsi="Lucida Sans"/>
-          <w:sz w:val="19"/>
-          <w:szCs w:val="19"/>
-          <w:lang w:val="en-US"/>
-        </w:rPr>
-        <w:t xml:space="preserve"> for disposable </w:t>
-      </w:r>
-      <w:r>
-        <w:rPr>
-          <w:rFonts w:ascii="Lucida Sans" w:hAnsi="Lucida Sans"/>
-          <w:sz w:val="19"/>
-          <w:szCs w:val="19"/>
-          <w:lang w:val="en-US"/>
-        </w:rPr>
-        <w:t>resources</w:t>
-      </w:r>
-      <w:r>
-        <w:rPr>
-          <w:rFonts w:ascii="Lucida Sans" w:hAnsi="Lucida Sans"/>
-          <w:sz w:val="19"/>
-          <w:szCs w:val="19"/>
-          <w:lang w:val="en-US"/>
-        </w:rPr>
-        <w:t xml:space="preserve"> on</w:t>
-      </w:r>
-      <w:r>
-        <w:rPr>
-          <w:rFonts w:ascii="Lucida Sans" w:hAnsi="Lucida Sans"/>
-          <w:sz w:val="19"/>
-          <w:szCs w:val="19"/>
-          <w:lang w:val="en-US"/>
-        </w:rPr>
-        <w:t xml:space="preserve"> </w:t>
-      </w:r>
-      <w:r>
-        <w:rPr>
-          <w:rFonts w:ascii="Lucida Sans" w:hAnsi="Lucida Sans"/>
-          <w:sz w:val="19"/>
-          <w:szCs w:val="19"/>
-          <w:lang w:val="en-US"/>
-        </w:rPr>
-        <w:t>household level, (3) have data suitable to calculate all types of inequality measures, (4) calculate an unbiased estimate of</w:t>
-      </w:r>
-      <w:r>
-        <w:rPr>
-          <w:rFonts w:ascii="Lucida Sans" w:hAnsi="Lucida Sans"/>
-          <w:sz w:val="19"/>
-          <w:szCs w:val="19"/>
-          <w:lang w:val="en-US"/>
-        </w:rPr>
-        <w:t xml:space="preserve"> </w:t>
-      </w:r>
-      <w:r>
-        <w:rPr>
-          <w:rFonts w:ascii="Lucida Sans" w:hAnsi="Lucida Sans"/>
-          <w:sz w:val="19"/>
-          <w:szCs w:val="19"/>
-          <w:lang w:val="en-US"/>
-        </w:rPr>
-        <w:t>a</w:t>
-      </w:r>
-      <w:r>
-        <w:rPr>
-          <w:rFonts w:ascii="Lucida Sans" w:hAnsi="Lucida Sans"/>
-          <w:sz w:val="19"/>
-          <w:szCs w:val="19"/>
-          <w:lang w:val="en-US"/>
-        </w:rPr>
-        <w:t xml:space="preserve"> chosen </w:t>
-      </w:r>
-      <w:r>
-        <w:rPr>
-          <w:rFonts w:ascii="Lucida Sans" w:hAnsi="Lucida Sans"/>
-          <w:sz w:val="19"/>
-          <w:szCs w:val="19"/>
-          <w:lang w:val="en-US"/>
-        </w:rPr>
-        <w:t xml:space="preserve">inequality measure. </w:t>
-      </w:r>
-      <w:r>
-        <w:rPr>
-          <w:rFonts w:ascii="Lucida Sans" w:hAnsi="Lucida Sans"/>
-          <w:sz w:val="19"/>
-          <w:szCs w:val="19"/>
-          <w:lang w:val="en-US"/>
-        </w:rPr>
-        <w:fldChar w:fldCharType="begin"/>
-      </w:r>
-      <w:r>
-        <w:rPr>
-          <w:rFonts w:ascii="Lucida Sans" w:hAnsi="Lucida Sans"/>
-          <w:sz w:val="19"/>
-          <w:szCs w:val="19"/>
-          <w:lang w:val="en-US"/>
-        </w:rPr>
-        <w:instrText xml:space="preserve"> REF _Ref399323828 \h  \* MERGEFORMAT </w:instrText>
-      </w:r>
-      <w:r>
-        <w:rPr>
-          <w:rFonts w:ascii="Lucida Sans" w:hAnsi="Lucida Sans"/>
-          <w:sz w:val="19"/>
-          <w:szCs w:val="19"/>
-          <w:lang w:val="en-US"/>
-        </w:rPr>
-      </w:r>
-      <w:r>
-        <w:rPr>
-          <w:rFonts w:ascii="Lucida Sans" w:hAnsi="Lucida Sans"/>
-          <w:sz w:val="19"/>
-          <w:szCs w:val="19"/>
-          <w:lang w:val="en-US"/>
-        </w:rPr>
-        <w:fldChar w:fldCharType="separate"/>
-      </w:r>
-      <w:r>
-        <w:rPr>
-          <w:rFonts w:ascii="Lucida Sans" w:hAnsi="Lucida Sans"/>
-          <w:sz w:val="19"/>
-          <w:szCs w:val="19"/>
-          <w:lang w:val="en-US"/>
-        </w:rPr>
-        <w:t xml:space="preserve">Table </w:t>
-      </w:r>
-      <w:r>
-        <w:rPr>
-          <w:rFonts w:ascii="Lucida Sans" w:hAnsi="Lucida Sans"/>
-          <w:noProof/>
-          <w:sz w:val="19"/>
-          <w:szCs w:val="19"/>
-          <w:lang w:val="en-US"/>
-        </w:rPr>
-        <w:t>1</w:t>
-      </w:r>
-      <w:r>
-        <w:rPr>
-          <w:rFonts w:ascii="Lucida Sans" w:hAnsi="Lucida Sans"/>
-          <w:sz w:val="19"/>
-          <w:szCs w:val="19"/>
-          <w:lang w:val="en-US"/>
-        </w:rPr>
-        <w:fldChar w:fldCharType="end"/>
-      </w:r>
-      <w:r>
-        <w:rPr>
-          <w:rFonts w:ascii="Lucida Sans" w:hAnsi="Lucida Sans"/>
-          <w:sz w:val="19"/>
-          <w:szCs w:val="19"/>
-          <w:lang w:val="en-US"/>
-        </w:rPr>
-        <w:t xml:space="preserve"> compares tax</w:t>
-      </w:r>
-      <w:r>
-        <w:rPr>
-          <w:rFonts w:ascii="Lucida Sans" w:hAnsi="Lucida Sans"/>
-          <w:sz w:val="19"/>
-          <w:szCs w:val="19"/>
-          <w:lang w:val="en-US"/>
-        </w:rPr>
-        <w:t xml:space="preserve"> and survey </w:t>
-      </w:r>
-      <w:r>
-        <w:rPr>
-          <w:rFonts w:ascii="Lucida Sans" w:hAnsi="Lucida Sans"/>
-          <w:sz w:val="19"/>
-          <w:szCs w:val="19"/>
-          <w:lang w:val="en-US"/>
-        </w:rPr>
-        <w:t xml:space="preserve">data </w:t>
-      </w:r>
-      <w:r>
-        <w:rPr>
-          <w:rFonts w:ascii="Lucida Sans" w:hAnsi="Lucida Sans"/>
-          <w:sz w:val="19"/>
-          <w:szCs w:val="19"/>
-          <w:lang w:val="en-US"/>
-        </w:rPr>
-        <w:t>on th</w:t>
-      </w:r>
-      <w:r>
-        <w:rPr>
-          <w:rFonts w:ascii="Lucida Sans" w:hAnsi="Lucida Sans"/>
-          <w:sz w:val="19"/>
-          <w:szCs w:val="19"/>
-          <w:lang w:val="en-US"/>
-        </w:rPr>
-        <w:t>ese</w:t>
-      </w:r>
-      <w:r>
-        <w:rPr>
-          <w:rFonts w:ascii="Lucida Sans" w:hAnsi="Lucida Sans"/>
-          <w:sz w:val="19"/>
-          <w:szCs w:val="19"/>
-          <w:lang w:val="en-US"/>
-        </w:rPr>
-        <w:t xml:space="preserve"> four dimensions and a</w:t>
-      </w:r>
-      <w:r>
-        <w:rPr>
-          <w:rFonts w:ascii="Lucida Sans" w:hAnsi="Lucida Sans"/>
-          <w:sz w:val="19"/>
-          <w:szCs w:val="19"/>
-          <w:lang w:val="en-US"/>
-        </w:rPr>
-        <w:t>d</w:t>
-      </w:r>
-      <w:r>
-        <w:rPr>
-          <w:rFonts w:ascii="Lucida Sans" w:hAnsi="Lucida Sans"/>
-          <w:sz w:val="19"/>
-          <w:szCs w:val="19"/>
-          <w:lang w:val="en-US"/>
-        </w:rPr>
-        <w:t xml:space="preserve">ds a fifth dimension </w:t>
-      </w:r>
-      <w:r>
-        <w:rPr>
-          <w:rFonts w:ascii="Lucida Sans" w:hAnsi="Lucida Sans"/>
-          <w:i/>
-          <w:sz w:val="19"/>
-          <w:szCs w:val="19"/>
-          <w:lang w:val="en-US"/>
-        </w:rPr>
-        <w:t xml:space="preserve">possibility to assess inequality trend, </w:t>
-      </w:r>
-      <w:r>
-        <w:rPr>
-          <w:rFonts w:ascii="Lucida Sans" w:hAnsi="Lucida Sans"/>
-          <w:sz w:val="19"/>
-          <w:szCs w:val="19"/>
-          <w:lang w:val="en-US"/>
-        </w:rPr>
-        <w:t>which is not a general need but an implication, when trends are of interest.</w:t>
+          <w:lang w:val="en-US"/>
+        </w:rPr>
+        <w:t>When total population data is not at hand, r</w:t>
+      </w:r>
+      <w:r>
+        <w:rPr>
+          <w:lang w:val="en-US"/>
+        </w:rPr>
+        <w:t xml:space="preserve">esearchers usually work with samples and try to infer </w:t>
+      </w:r>
+      <w:r>
+        <w:rPr>
+          <w:lang w:val="en-US"/>
+        </w:rPr>
+        <w:t>from</w:t>
+      </w:r>
+      <w:r>
+        <w:rPr>
+          <w:lang w:val="en-US"/>
+        </w:rPr>
+        <w:t xml:space="preserve"> sample results </w:t>
+      </w:r>
+      <w:r>
+        <w:rPr>
+          <w:lang w:val="en-US"/>
+        </w:rPr>
+        <w:t>to</w:t>
+      </w:r>
+      <w:r>
+        <w:rPr>
+          <w:lang w:val="en-US"/>
+        </w:rPr>
+        <w:t xml:space="preserve"> the population. </w:t>
+      </w:r>
+      <w:r>
+        <w:rPr>
+          <w:szCs w:val="19"/>
+          <w:lang w:val="en-US"/>
+        </w:rPr>
+        <w:t xml:space="preserve">This is a thorny task for surveys, because nonresponse is a major source of bias (Bethlehem et al., 2011). Alternatively researches </w:t>
+      </w:r>
+      <w:r>
+        <w:rPr>
+          <w:szCs w:val="19"/>
+          <w:lang w:val="en-US"/>
+        </w:rPr>
+        <w:t xml:space="preserve">can use income data from registers, when suitable administrative data exists and there is a legal basis to use them for statistical purposes. In fact nearly a third of all countries participating in the European Union’s Statistics on Income and Living Conditions (EU-SILC) collect at least some of their income data from registers (OECD 2013:93). However, in some countries register data on income may be incomplete, which may exclude significant proportions of the population. Compilers of income data from administrative data therefore should be aware of the shortcomings of </w:t>
+      </w:r>
+      <w:r>
+        <w:rPr>
+          <w:szCs w:val="19"/>
+          <w:lang w:val="en-US"/>
+        </w:rPr>
+        <w:t>their</w:t>
+      </w:r>
+      <w:r>
+        <w:rPr>
+          <w:szCs w:val="19"/>
+          <w:lang w:val="en-US"/>
+        </w:rPr>
+        <w:t xml:space="preserve"> data.</w:t>
       </w:r>
     </w:p>
     <w:p>
@@ -5558,13 +5231,357 @@
     </w:p>
     <w:p>
       <w:pPr>
+        <w:pStyle w:val="Heading1"/>
+        <w:rPr>
+          <w:lang w:val="en-US"/>
+        </w:rPr>
+      </w:pPr>
+      <w:bookmarkStart w:id="22" w:name="_Ref399330540"/>
+      <w:bookmarkStart w:id="23" w:name="_Toc406505790"/>
+      <w:r>
+        <w:rPr>
+          <w:lang w:val="en-US"/>
+        </w:rPr>
+        <w:t>Comparison of tax data and survey data – overview of advantages and shortcomings</w:t>
+      </w:r>
+      <w:bookmarkEnd w:id="22"/>
+      <w:bookmarkEnd w:id="23"/>
+    </w:p>
+    <w:p>
+      <w:pPr>
+        <w:pStyle w:val="NormalWeb"/>
+        <w:rPr>
+          <w:rFonts w:ascii="Lucida Sans" w:hAnsi="Lucida Sans"/>
+          <w:b/>
+          <w:sz w:val="19"/>
+          <w:szCs w:val="19"/>
+          <w:lang w:val="en-US"/>
+        </w:rPr>
+      </w:pPr>
+      <w:r>
+        <w:rPr>
+          <w:rFonts w:ascii="Lucida Sans" w:hAnsi="Lucida Sans"/>
+          <w:sz w:val="19"/>
+          <w:szCs w:val="19"/>
+          <w:lang w:val="en-US"/>
+        </w:rPr>
+        <w:t xml:space="preserve">To define a standard of measuring economic resources and related inequality we discussed four central </w:t>
+      </w:r>
+      <w:r>
+        <w:rPr>
+          <w:rFonts w:ascii="Lucida Sans" w:hAnsi="Lucida Sans"/>
+          <w:sz w:val="19"/>
+          <w:szCs w:val="19"/>
+          <w:lang w:val="en-US"/>
+        </w:rPr>
+        <w:t>areas</w:t>
+      </w:r>
+      <w:r>
+        <w:rPr>
+          <w:rFonts w:ascii="Lucida Sans" w:hAnsi="Lucida Sans"/>
+          <w:sz w:val="19"/>
+          <w:szCs w:val="19"/>
+          <w:lang w:val="en-US"/>
+        </w:rPr>
+        <w:t xml:space="preserve"> </w:t>
+      </w:r>
+      <w:r>
+        <w:rPr>
+          <w:rFonts w:ascii="Lucida Sans" w:hAnsi="Lucida Sans"/>
+          <w:sz w:val="19"/>
+          <w:szCs w:val="19"/>
+          <w:lang w:val="en-US"/>
+        </w:rPr>
+        <w:t xml:space="preserve">researchers </w:t>
+      </w:r>
+      <w:r>
+        <w:rPr>
+          <w:rFonts w:ascii="Lucida Sans" w:hAnsi="Lucida Sans"/>
+          <w:sz w:val="19"/>
+          <w:szCs w:val="19"/>
+          <w:lang w:val="en-US"/>
+        </w:rPr>
+        <w:t>need to address. To sum up</w:t>
+      </w:r>
+      <w:r>
+        <w:rPr>
+          <w:rFonts w:ascii="Lucida Sans" w:hAnsi="Lucida Sans"/>
+          <w:sz w:val="19"/>
+          <w:szCs w:val="19"/>
+          <w:lang w:val="en-US"/>
+        </w:rPr>
+        <w:t>:</w:t>
+      </w:r>
+      <w:r>
+        <w:rPr>
+          <w:rFonts w:ascii="Lucida Sans" w:hAnsi="Lucida Sans"/>
+          <w:sz w:val="19"/>
+          <w:szCs w:val="19"/>
+          <w:lang w:val="en-US"/>
+        </w:rPr>
+        <w:t xml:space="preserve"> </w:t>
+      </w:r>
+      <w:r>
+        <w:rPr>
+          <w:rFonts w:ascii="Lucida Sans" w:hAnsi="Lucida Sans"/>
+          <w:sz w:val="19"/>
+          <w:szCs w:val="19"/>
+          <w:lang w:val="en-US"/>
+        </w:rPr>
+        <w:t>ideally we want to (1) look at income, wealth and consumption together, (2) do that</w:t>
+      </w:r>
+      <w:r>
+        <w:rPr>
+          <w:rFonts w:ascii="Lucida Sans" w:hAnsi="Lucida Sans"/>
+          <w:sz w:val="19"/>
+          <w:szCs w:val="19"/>
+          <w:lang w:val="en-US"/>
+        </w:rPr>
+        <w:t xml:space="preserve"> for disposable </w:t>
+      </w:r>
+      <w:r>
+        <w:rPr>
+          <w:rFonts w:ascii="Lucida Sans" w:hAnsi="Lucida Sans"/>
+          <w:sz w:val="19"/>
+          <w:szCs w:val="19"/>
+          <w:lang w:val="en-US"/>
+        </w:rPr>
+        <w:t>resources</w:t>
+      </w:r>
+      <w:r>
+        <w:rPr>
+          <w:rFonts w:ascii="Lucida Sans" w:hAnsi="Lucida Sans"/>
+          <w:sz w:val="19"/>
+          <w:szCs w:val="19"/>
+          <w:lang w:val="en-US"/>
+        </w:rPr>
+        <w:t xml:space="preserve"> on</w:t>
+      </w:r>
+      <w:r>
+        <w:rPr>
+          <w:rFonts w:ascii="Lucida Sans" w:hAnsi="Lucida Sans"/>
+          <w:sz w:val="19"/>
+          <w:szCs w:val="19"/>
+          <w:lang w:val="en-US"/>
+        </w:rPr>
+        <w:t xml:space="preserve"> </w:t>
+      </w:r>
+      <w:r>
+        <w:rPr>
+          <w:rFonts w:ascii="Lucida Sans" w:hAnsi="Lucida Sans"/>
+          <w:sz w:val="19"/>
+          <w:szCs w:val="19"/>
+          <w:lang w:val="en-US"/>
+        </w:rPr>
+        <w:t>household level, (3) have data suitable to calculate all types of inequality measures, (4) calculate an unbiased estimate of</w:t>
+      </w:r>
+      <w:r>
+        <w:rPr>
+          <w:rFonts w:ascii="Lucida Sans" w:hAnsi="Lucida Sans"/>
+          <w:sz w:val="19"/>
+          <w:szCs w:val="19"/>
+          <w:lang w:val="en-US"/>
+        </w:rPr>
+        <w:t xml:space="preserve"> </w:t>
+      </w:r>
+      <w:r>
+        <w:rPr>
+          <w:rFonts w:ascii="Lucida Sans" w:hAnsi="Lucida Sans"/>
+          <w:sz w:val="19"/>
+          <w:szCs w:val="19"/>
+          <w:lang w:val="en-US"/>
+        </w:rPr>
+        <w:t>a</w:t>
+      </w:r>
+      <w:r>
+        <w:rPr>
+          <w:rFonts w:ascii="Lucida Sans" w:hAnsi="Lucida Sans"/>
+          <w:sz w:val="19"/>
+          <w:szCs w:val="19"/>
+          <w:lang w:val="en-US"/>
+        </w:rPr>
+        <w:t xml:space="preserve"> chosen </w:t>
+      </w:r>
+      <w:r>
+        <w:rPr>
+          <w:rFonts w:ascii="Lucida Sans" w:hAnsi="Lucida Sans"/>
+          <w:sz w:val="19"/>
+          <w:szCs w:val="19"/>
+          <w:lang w:val="en-US"/>
+        </w:rPr>
+        <w:t xml:space="preserve">inequality measure. </w:t>
+      </w:r>
+      <w:r>
+        <w:rPr>
+          <w:rFonts w:ascii="Lucida Sans" w:hAnsi="Lucida Sans"/>
+          <w:sz w:val="19"/>
+          <w:szCs w:val="19"/>
+          <w:lang w:val="en-US"/>
+        </w:rPr>
+        <w:fldChar w:fldCharType="begin"/>
+      </w:r>
+      <w:r>
+        <w:rPr>
+          <w:rFonts w:ascii="Lucida Sans" w:hAnsi="Lucida Sans"/>
+          <w:sz w:val="19"/>
+          <w:szCs w:val="19"/>
+          <w:lang w:val="en-US"/>
+        </w:rPr>
+        <w:instrText xml:space="preserve"> REF _Ref399323828 \h  \* MERGEFORMAT </w:instrText>
+      </w:r>
+      <w:r>
+        <w:rPr>
+          <w:rFonts w:ascii="Lucida Sans" w:hAnsi="Lucida Sans"/>
+          <w:sz w:val="19"/>
+          <w:szCs w:val="19"/>
+          <w:lang w:val="en-US"/>
+        </w:rPr>
+      </w:r>
+      <w:r>
+        <w:rPr>
+          <w:rFonts w:ascii="Lucida Sans" w:hAnsi="Lucida Sans"/>
+          <w:sz w:val="19"/>
+          <w:szCs w:val="19"/>
+          <w:lang w:val="en-US"/>
+        </w:rPr>
+        <w:fldChar w:fldCharType="separate"/>
+      </w:r>
+      <w:r>
+        <w:rPr>
+          <w:rFonts w:ascii="Lucida Sans" w:hAnsi="Lucida Sans"/>
+          <w:sz w:val="19"/>
+          <w:szCs w:val="19"/>
+          <w:lang w:val="en-US"/>
+        </w:rPr>
+        <w:t xml:space="preserve">Table </w:t>
+      </w:r>
+      <w:r>
+        <w:rPr>
+          <w:rFonts w:ascii="Lucida Sans" w:hAnsi="Lucida Sans"/>
+          <w:noProof/>
+          <w:sz w:val="19"/>
+          <w:szCs w:val="19"/>
+          <w:lang w:val="en-US"/>
+        </w:rPr>
+        <w:t>1</w:t>
+      </w:r>
+      <w:r>
+        <w:rPr>
+          <w:rFonts w:ascii="Lucida Sans" w:hAnsi="Lucida Sans"/>
+          <w:sz w:val="19"/>
+          <w:szCs w:val="19"/>
+          <w:lang w:val="en-US"/>
+        </w:rPr>
+        <w:fldChar w:fldCharType="end"/>
+      </w:r>
+      <w:r>
+        <w:rPr>
+          <w:rFonts w:ascii="Lucida Sans" w:hAnsi="Lucida Sans"/>
+          <w:sz w:val="19"/>
+          <w:szCs w:val="19"/>
+          <w:lang w:val="en-US"/>
+        </w:rPr>
+        <w:t xml:space="preserve"> compares tax</w:t>
+      </w:r>
+      <w:r>
+        <w:rPr>
+          <w:rFonts w:ascii="Lucida Sans" w:hAnsi="Lucida Sans"/>
+          <w:sz w:val="19"/>
+          <w:szCs w:val="19"/>
+          <w:lang w:val="en-US"/>
+        </w:rPr>
+        <w:t xml:space="preserve"> and survey </w:t>
+      </w:r>
+      <w:r>
+        <w:rPr>
+          <w:rFonts w:ascii="Lucida Sans" w:hAnsi="Lucida Sans"/>
+          <w:sz w:val="19"/>
+          <w:szCs w:val="19"/>
+          <w:lang w:val="en-US"/>
+        </w:rPr>
+        <w:t xml:space="preserve">data </w:t>
+      </w:r>
+      <w:r>
+        <w:rPr>
+          <w:rFonts w:ascii="Lucida Sans" w:hAnsi="Lucida Sans"/>
+          <w:sz w:val="19"/>
+          <w:szCs w:val="19"/>
+          <w:lang w:val="en-US"/>
+        </w:rPr>
+        <w:t>on th</w:t>
+      </w:r>
+      <w:r>
+        <w:rPr>
+          <w:rFonts w:ascii="Lucida Sans" w:hAnsi="Lucida Sans"/>
+          <w:sz w:val="19"/>
+          <w:szCs w:val="19"/>
+          <w:lang w:val="en-US"/>
+        </w:rPr>
+        <w:t>ese</w:t>
+      </w:r>
+      <w:r>
+        <w:rPr>
+          <w:rFonts w:ascii="Lucida Sans" w:hAnsi="Lucida Sans"/>
+          <w:sz w:val="19"/>
+          <w:szCs w:val="19"/>
+          <w:lang w:val="en-US"/>
+        </w:rPr>
+        <w:t xml:space="preserve"> four dimensions and a</w:t>
+      </w:r>
+      <w:r>
+        <w:rPr>
+          <w:rFonts w:ascii="Lucida Sans" w:hAnsi="Lucida Sans"/>
+          <w:sz w:val="19"/>
+          <w:szCs w:val="19"/>
+          <w:lang w:val="en-US"/>
+        </w:rPr>
+        <w:t>d</w:t>
+      </w:r>
+      <w:r>
+        <w:rPr>
+          <w:rFonts w:ascii="Lucida Sans" w:hAnsi="Lucida Sans"/>
+          <w:sz w:val="19"/>
+          <w:szCs w:val="19"/>
+          <w:lang w:val="en-US"/>
+        </w:rPr>
+        <w:t xml:space="preserve">ds a fifth dimension </w:t>
+      </w:r>
+      <w:r>
+        <w:rPr>
+          <w:rFonts w:ascii="Lucida Sans" w:hAnsi="Lucida Sans"/>
+          <w:i/>
+          <w:sz w:val="19"/>
+          <w:szCs w:val="19"/>
+          <w:lang w:val="en-US"/>
+        </w:rPr>
+        <w:t xml:space="preserve">possibility to assess inequality trend, </w:t>
+      </w:r>
+      <w:r>
+        <w:rPr>
+          <w:rFonts w:ascii="Lucida Sans" w:hAnsi="Lucida Sans"/>
+          <w:sz w:val="19"/>
+          <w:szCs w:val="19"/>
+          <w:lang w:val="en-US"/>
+        </w:rPr>
+        <w:t>which is not a general need but an implication, when trends are of interest.</w:t>
+      </w:r>
+    </w:p>
+    <w:p>
+      <w:pPr>
+        <w:rPr>
+          <w:lang w:val="en-US"/>
+        </w:rPr>
+      </w:pPr>
+    </w:p>
+    <w:p>
+      <w:pPr>
         <w:pStyle w:val="Caption"/>
         <w:keepNext/>
         <w:rPr>
           <w:lang w:val="en-US"/>
         </w:rPr>
       </w:pPr>
-      <w:bookmarkStart w:id="22" w:name="_Ref399323828"/>
+      <w:bookmarkStart w:id="24" w:name="_Ref399323828"/>
       <w:r>
         <w:rPr>
           <w:sz w:val="24"/>
@@ -5635,7 +5652,7 @@
         </w:rPr>
         <w:t>Comparison of tax-data and survey data</w:t>
       </w:r>
-      <w:bookmarkEnd w:id="22"/>
+      <w:bookmarkEnd w:id="24"/>
     </w:p>
     <w:tbl>
       <w:tblPr>
@@ -7393,16 +7410,69 @@
           <w:szCs w:val="19"/>
           <w:lang w:val="en-US"/>
         </w:rPr>
-        <w:t xml:space="preserve"> et al., 2003), but require a register for every unit,</w:t>
-      </w:r>
-      <w:r>
-        <w:rPr>
-          <w:rFonts w:ascii="Lucida Sans" w:hAnsi="Lucida Sans"/>
-          <w:sz w:val="19"/>
-          <w:szCs w:val="19"/>
-          <w:lang w:val="en-US"/>
-        </w:rPr>
-        <w:t xml:space="preserve"> that is proportional to income, which is rarely available.</w:t>
+        <w:t xml:space="preserve"> et al., 2003), but require </w:t>
+      </w:r>
+      <w:del w:id="25" w:author="Hümbelin Oliver" w:date="2015-01-09T13:58:00Z">
+        <w:r>
+          <w:rPr>
+            <w:rFonts w:ascii="Lucida Sans" w:hAnsi="Lucida Sans"/>
+            <w:sz w:val="19"/>
+            <w:szCs w:val="19"/>
+            <w:lang w:val="en-US"/>
+          </w:rPr>
+          <w:delText>a register for every unit,</w:delText>
+        </w:r>
+        <w:r>
+          <w:rPr>
+            <w:rFonts w:ascii="Lucida Sans" w:hAnsi="Lucida Sans"/>
+            <w:sz w:val="19"/>
+            <w:szCs w:val="19"/>
+            <w:lang w:val="en-US"/>
+          </w:rPr>
+          <w:delText xml:space="preserve"> that is proportional to income</w:delText>
+        </w:r>
+      </w:del>
+      <w:ins w:id="26" w:author="Hümbelin Oliver" w:date="2015-01-09T13:58:00Z">
+        <w:r>
+          <w:rPr>
+            <w:rFonts w:ascii="Lucida Sans" w:hAnsi="Lucida Sans"/>
+            <w:sz w:val="19"/>
+            <w:szCs w:val="19"/>
+            <w:lang w:val="en-US"/>
+          </w:rPr>
+          <w:t xml:space="preserve">a register with information on the complete </w:t>
+        </w:r>
+      </w:ins>
+      <w:ins w:id="27" w:author="Hümbelin Oliver" w:date="2015-01-09T14:00:00Z">
+        <w:r>
+          <w:rPr>
+            <w:rFonts w:ascii="Lucida Sans" w:hAnsi="Lucida Sans"/>
+            <w:sz w:val="19"/>
+            <w:szCs w:val="19"/>
+            <w:lang w:val="en-US"/>
+          </w:rPr>
+          <w:t xml:space="preserve">income </w:t>
+        </w:r>
+      </w:ins>
+      <w:ins w:id="28" w:author="Hümbelin Oliver" w:date="2015-01-09T13:58:00Z">
+        <w:r>
+          <w:rPr>
+            <w:rFonts w:ascii="Lucida Sans" w:hAnsi="Lucida Sans"/>
+            <w:sz w:val="19"/>
+            <w:szCs w:val="19"/>
+            <w:lang w:val="en-US"/>
+          </w:rPr>
+          <w:t>distribution</w:t>
+        </w:r>
+      </w:ins>
+      <w:r>
+        <w:rPr>
+          <w:rFonts w:ascii="Lucida Sans" w:hAnsi="Lucida Sans"/>
+          <w:sz w:val="19"/>
+          <w:szCs w:val="19"/>
+          <w:lang w:val="en-US"/>
+        </w:rPr>
+        <w:t>, which is rarely available.</w:t>
       </w:r>
       <w:r>
         <w:rPr>
@@ -7792,9 +7862,9 @@
           <w:lang w:val="en-US"/>
         </w:rPr>
       </w:pPr>
-      <w:bookmarkStart w:id="23" w:name="_Toc406505791"/>
-      <w:bookmarkStart w:id="24" w:name="_Ref406677101"/>
-      <w:bookmarkStart w:id="25" w:name="_Ref406686090"/>
+      <w:bookmarkStart w:id="29" w:name="_Toc406505791"/>
+      <w:bookmarkStart w:id="30" w:name="_Ref406677101"/>
+      <w:bookmarkStart w:id="31" w:name="_Ref406686090"/>
       <w:r>
         <w:rPr>
           <w:lang w:val="en-US"/>
@@ -7807,9 +7877,9 @@
         </w:rPr>
         <w:t xml:space="preserve"> due to methodological differences?</w:t>
       </w:r>
-      <w:bookmarkEnd w:id="23"/>
-      <w:bookmarkEnd w:id="24"/>
-      <w:bookmarkEnd w:id="25"/>
+      <w:bookmarkEnd w:id="29"/>
+      <w:bookmarkEnd w:id="30"/>
+      <w:bookmarkEnd w:id="31"/>
     </w:p>
     <w:p>
       <w:pPr>
@@ -8120,14 +8190,14 @@
         <w:rPr>
           <w:lang w:val="en-US"/>
         </w:rPr>
-        <w:t xml:space="preserve"> the main source used for policy monitoring at EU-level. The main focus of EU-SILC is to collect data on a common </w:t>
+        <w:t xml:space="preserve"> the main source </w:t>
       </w:r>
       <w:r>
         <w:rPr>
           <w:lang w:val="en-US"/>
         </w:rPr>
         <w:lastRenderedPageBreak/>
-        <w:t xml:space="preserve">“framework” to ensure comparability among EU and EFTA </w:t>
+        <w:t xml:space="preserve">used for policy monitoring at EU-level. The main focus of EU-SILC is to collect data on a common “framework” to ensure comparability among EU and EFTA </w:t>
       </w:r>
       <w:r>
         <w:rPr>
@@ -8456,7 +8526,7 @@
           <w:lang w:val="en-US"/>
         </w:rPr>
         <w:drawing>
-          <wp:inline distT="0" distB="0" distL="0" distR="0" wp14:anchorId="6019ECC0" wp14:editId="4461C634">
+          <wp:inline distT="0" distB="0" distL="0" distR="0" wp14:anchorId="6019ECC0" wp14:editId="17F30B76">
             <wp:extent cx="3072384" cy="2706624"/>
             <wp:effectExtent l="0" t="0" r="0" b="0"/>
             <wp:docPr id="15" name="Chart 15"/>
@@ -8479,8 +8549,8 @@
           <w:lang w:val="en-US"/>
         </w:rPr>
       </w:pPr>
-      <w:bookmarkStart w:id="26" w:name="_Ref406511415"/>
-      <w:bookmarkStart w:id="27" w:name="_Ref406511458"/>
+      <w:bookmarkStart w:id="32" w:name="_Ref406511415"/>
+      <w:bookmarkStart w:id="33" w:name="_Ref406511458"/>
       <w:r>
         <w:rPr>
           <w:sz w:val="24"/>
@@ -8530,7 +8600,7 @@
         </w:rPr>
         <w:fldChar w:fldCharType="end"/>
       </w:r>
-      <w:bookmarkEnd w:id="26"/>
+      <w:bookmarkEnd w:id="32"/>
       <w:r>
         <w:rPr>
           <w:sz w:val="24"/>
@@ -8600,7 +8670,7 @@
         </w:rPr>
         <w:t>udget Survey (HBS), European Union Statistics on Income and Living Conditions (EU.SILC), The World Top Incomes Database (top income shares)</w:t>
       </w:r>
-      <w:bookmarkEnd w:id="27"/>
+      <w:bookmarkEnd w:id="33"/>
     </w:p>
     <w:p>
       <w:pPr>
@@ -8979,6 +9049,7 @@
         <w:rPr>
           <w:lang w:val="en-US"/>
         </w:rPr>
+        <w:lastRenderedPageBreak/>
         <w:t>society</w:t>
       </w:r>
       <w:r>
@@ -8998,14 +9069,7 @@
         <w:rPr>
           <w:lang w:val="en-US"/>
         </w:rPr>
-        <w:t xml:space="preserve">Third, </w:t>
-      </w:r>
-      <w:r>
-        <w:rPr>
-          <w:lang w:val="en-US"/>
-        </w:rPr>
-        <w:lastRenderedPageBreak/>
-        <w:t>different income concepts were used.</w:t>
+        <w:t>Third, different income concepts were used.</w:t>
       </w:r>
       <w:r>
         <w:rPr>
@@ -9198,7 +9262,7 @@
           <w:lang w:val="en-US"/>
         </w:rPr>
       </w:pPr>
-      <w:bookmarkStart w:id="28" w:name="_Toc406505792"/>
+      <w:bookmarkStart w:id="34" w:name="_Toc406505792"/>
       <w:r>
         <w:rPr>
           <w:lang w:val="en-US"/>
@@ -9217,7 +9281,7 @@
         </w:rPr>
         <w:t xml:space="preserve"> with tax data for Switzerland</w:t>
       </w:r>
-      <w:bookmarkEnd w:id="28"/>
+      <w:bookmarkEnd w:id="34"/>
     </w:p>
     <w:p>
       <w:pPr>
@@ -10392,7 +10456,14 @@
         <w:rPr>
           <w:lang w:val="en-US"/>
         </w:rPr>
-        <w:t>relative d</w:t>
+        <w:t xml:space="preserve">relative </w:t>
+      </w:r>
+      <w:r>
+        <w:rPr>
+          <w:lang w:val="en-US"/>
+        </w:rPr>
+        <w:lastRenderedPageBreak/>
+        <w:t>d</w:t>
       </w:r>
       <w:r>
         <w:rPr>
@@ -10404,14 +10475,7 @@
         <w:rPr>
           <w:lang w:val="en-US"/>
         </w:rPr>
-        <w:t xml:space="preserve">where we think an in-depth distributional analysis provides a more insightful </w:t>
-      </w:r>
-      <w:r>
-        <w:rPr>
-          <w:lang w:val="en-US"/>
-        </w:rPr>
-        <w:lastRenderedPageBreak/>
-        <w:t xml:space="preserve">understanding of distributional differences than one population measures. Section </w:t>
+        <w:t xml:space="preserve">where we think an in-depth distributional analysis provides a more insightful understanding of distributional differences than one population measures. Section </w:t>
       </w:r>
       <w:r>
         <w:rPr>
@@ -10483,8 +10547,8 @@
           <w:lang w:val="en-US"/>
         </w:rPr>
       </w:pPr>
-      <w:bookmarkStart w:id="30" w:name="_Ref406507901"/>
-      <w:bookmarkStart w:id="31" w:name="_Ref406507897"/>
+      <w:bookmarkStart w:id="36" w:name="_Ref406507901"/>
+      <w:bookmarkStart w:id="37" w:name="_Ref406507897"/>
       <w:r>
         <w:rPr>
           <w:sz w:val="24"/>
@@ -10534,7 +10598,7 @@
         </w:rPr>
         <w:fldChar w:fldCharType="end"/>
       </w:r>
-      <w:bookmarkEnd w:id="30"/>
+      <w:bookmarkEnd w:id="36"/>
       <w:r>
         <w:rPr>
           <w:sz w:val="24"/>
@@ -10591,7 +10655,7 @@
         </w:rPr>
         <w:t>.</w:t>
       </w:r>
-      <w:bookmarkEnd w:id="31"/>
+      <w:bookmarkEnd w:id="37"/>
     </w:p>
     <w:tbl>
       <w:tblPr>
@@ -11808,7 +11872,7 @@
               </w:rPr>
               <w:t xml:space="preserve"> based on provided percentiles), polarization index</w:t>
             </w:r>
-            <w:ins w:id="32" w:author="Hümbelin Oliver" w:date="2014-12-23T10:48:00Z">
+            <w:ins w:id="38" w:author="Hümbelin Oliver" w:date="2014-12-23T10:48:00Z">
               <w:r>
                 <w:rPr>
                   <w:rFonts w:eastAsia="Times New Roman"/>
@@ -12818,14 +12882,15 @@
           <w:lang w:val="en-US"/>
         </w:rPr>
       </w:pPr>
-      <w:bookmarkStart w:id="33" w:name="_Toc406505793"/>
-      <w:r>
-        <w:rPr>
-          <w:lang w:val="en-US"/>
-        </w:rPr>
+      <w:bookmarkStart w:id="39" w:name="_Toc406505793"/>
+      <w:r>
+        <w:rPr>
+          <w:lang w:val="en-US"/>
+        </w:rPr>
+        <w:lastRenderedPageBreak/>
         <w:t>Defining Economic resources</w:t>
       </w:r>
-      <w:bookmarkEnd w:id="33"/>
+      <w:bookmarkEnd w:id="39"/>
     </w:p>
     <w:p>
       <w:pPr>
@@ -12950,14 +13015,7 @@
         <w:rPr>
           <w:lang w:val="en-US"/>
         </w:rPr>
-        <w:t xml:space="preserve">[...] integrated analysis at the household level </w:t>
-      </w:r>
-      <w:r>
-        <w:rPr>
-          <w:lang w:val="en-US"/>
-        </w:rPr>
-        <w:lastRenderedPageBreak/>
-        <w:t>has significant data requirements that go beyond the measurement efforts currently undertaken in most countries</w:t>
+        <w:t>[...] integrated analysis at the household level has significant data requirements that go beyond the measurement efforts currently undertaken in most countries</w:t>
       </w:r>
       <w:r>
         <w:rPr>
@@ -13257,8 +13315,8 @@
           <w:lang w:val="en-US"/>
         </w:rPr>
       </w:pPr>
-      <w:bookmarkStart w:id="34" w:name="_Ref404961105"/>
-      <w:bookmarkStart w:id="35" w:name="_Toc406505794"/>
+      <w:bookmarkStart w:id="40" w:name="_Ref404961105"/>
+      <w:bookmarkStart w:id="41" w:name="_Toc406505794"/>
       <w:r>
         <w:rPr>
           <w:i/>
@@ -13266,8 +13324,8 @@
         </w:rPr>
         <w:t>Income definitions within tax data</w:t>
       </w:r>
-      <w:bookmarkEnd w:id="34"/>
-      <w:bookmarkEnd w:id="35"/>
+      <w:bookmarkEnd w:id="40"/>
+      <w:bookmarkEnd w:id="41"/>
     </w:p>
     <w:p>
       <w:pPr>
@@ -14083,8 +14141,8 @@
           <w:lang w:val="en-US"/>
         </w:rPr>
       </w:pPr>
-      <w:bookmarkStart w:id="36" w:name="_Ref404961181"/>
-      <w:bookmarkStart w:id="37" w:name="_Toc406505795"/>
+      <w:bookmarkStart w:id="49" w:name="_Ref404961181"/>
+      <w:bookmarkStart w:id="50" w:name="_Toc406505795"/>
       <w:r>
         <w:rPr>
           <w:i/>
@@ -14099,8 +14157,8 @@
         </w:rPr>
         <w:t>Income corrected with an equivalence scale based on tax information</w:t>
       </w:r>
-      <w:bookmarkEnd w:id="36"/>
-      <w:bookmarkEnd w:id="37"/>
+      <w:bookmarkEnd w:id="49"/>
+      <w:bookmarkEnd w:id="50"/>
     </w:p>
     <w:p>
       <w:pPr>
@@ -14162,6 +14220,7 @@
         <w:rPr>
           <w:lang w:val="en-US"/>
         </w:rPr>
+        <w:lastRenderedPageBreak/>
         <w:t>household</w:t>
       </w:r>
       <w:r>
@@ -14216,14 +14275,7 @@
         <w:rPr>
           <w:lang w:val="en-US"/>
         </w:rPr>
-        <w:t xml:space="preserve">. The incomes of single households are divided by 1 (no change), for married tax units the equivalence-factor is 1.5. </w:t>
-      </w:r>
-      <w:r>
-        <w:rPr>
-          <w:lang w:val="en-US"/>
-        </w:rPr>
-        <w:lastRenderedPageBreak/>
-        <w:t>For every child and person supported by the tax-unit a value of 0.3 is added to the</w:t>
+        <w:t>. The incomes of single households are divided by 1 (no change), for married tax units the equivalence-factor is 1.5. For every child and person supported by the tax-unit a value of 0.3 is added to the</w:t>
       </w:r>
       <w:r>
         <w:rPr>
@@ -14241,8 +14293,16 @@
         <w:rPr>
           <w:lang w:val="en-US"/>
         </w:rPr>
-        <w:t xml:space="preserve"> This is</w:t>
-      </w:r>
+        <w:t xml:space="preserve"> This </w:t>
+      </w:r>
+      <w:proofErr w:type="gramStart"/>
+      <w:r>
+        <w:rPr>
+          <w:lang w:val="en-US"/>
+        </w:rPr>
+        <w:t>is</w:t>
+      </w:r>
+      <w:proofErr w:type="gramEnd"/>
       <w:r>
         <w:rPr>
           <w:lang w:val="en-US"/>
@@ -14265,14 +14325,22 @@
         <w:rPr>
           <w:lang w:val="en-US"/>
         </w:rPr>
-        <w:t xml:space="preserve"> the modified OECD-Scale implements</w:t>
-      </w:r>
-      <w:r>
-        <w:rPr>
-          <w:lang w:val="en-US"/>
-        </w:rPr>
-        <w:t xml:space="preserve"> </w:t>
-      </w:r>
+        <w:t xml:space="preserve"> the modified OECD-Scale </w:t>
+      </w:r>
+      <w:del w:id="51" w:author="Hümbelin Oliver" w:date="2015-01-09T14:37:00Z">
+        <w:r>
+          <w:rPr>
+            <w:lang w:val="en-US"/>
+          </w:rPr>
+          <w:delText>implements</w:delText>
+        </w:r>
+        <w:r>
+          <w:rPr>
+            <w:lang w:val="en-US"/>
+          </w:rPr>
+          <w:delText xml:space="preserve"> </w:delText>
+        </w:r>
+      </w:del>
       <w:r>
         <w:rPr>
           <w:lang w:val="en-US"/>
@@ -14557,7 +14625,7 @@
       <w:pPr>
         <w:keepNext/>
       </w:pPr>
-      <w:bookmarkStart w:id="38" w:name="_GoBack"/>
+      <w:commentRangeStart w:id="52"/>
       <w:r>
         <w:rPr>
           <w:noProof/>
@@ -14611,7 +14679,6 @@
           </wp:inline>
         </w:drawing>
       </w:r>
-      <w:bookmarkEnd w:id="38"/>
     </w:p>
     <w:p>
       <w:pPr>
@@ -14622,7 +14689,7 @@
           <w:lang w:val="en-US"/>
         </w:rPr>
       </w:pPr>
-      <w:bookmarkStart w:id="39" w:name="_Ref406511509"/>
+      <w:bookmarkStart w:id="53" w:name="_Ref406511509"/>
       <w:r>
         <w:rPr>
           <w:sz w:val="24"/>
@@ -14672,7 +14739,7 @@
         </w:rPr>
         <w:fldChar w:fldCharType="end"/>
       </w:r>
-      <w:bookmarkEnd w:id="39"/>
+      <w:bookmarkEnd w:id="53"/>
       <w:r>
         <w:rPr>
           <w:sz w:val="24"/>
@@ -14769,6 +14836,15 @@
         </w:rPr>
         <w:t xml:space="preserve"> including/excluding non-taxed</w:t>
       </w:r>
+      <w:commentRangeEnd w:id="52"/>
+      <w:r>
+        <w:rPr>
+          <w:rStyle w:val="CommentReference"/>
+          <w:bCs w:val="0"/>
+          <w:lang w:val="de-CH"/>
+        </w:rPr>
+        <w:commentReference w:id="52"/>
+      </w:r>
       <w:r>
         <w:rPr>
           <w:sz w:val="24"/>
@@ -14792,16 +14868,16 @@
           <w:lang w:val="en-US"/>
         </w:rPr>
       </w:pPr>
-      <w:bookmarkStart w:id="40" w:name="_Ref399518083"/>
-      <w:bookmarkStart w:id="41" w:name="_Toc406505796"/>
+      <w:bookmarkStart w:id="54" w:name="_Ref399518083"/>
+      <w:bookmarkStart w:id="55" w:name="_Toc406505796"/>
       <w:r>
         <w:rPr>
           <w:lang w:val="en-US"/>
         </w:rPr>
         <w:t>Measuring inequality</w:t>
       </w:r>
-      <w:bookmarkEnd w:id="40"/>
-      <w:bookmarkEnd w:id="41"/>
+      <w:bookmarkEnd w:id="54"/>
+      <w:bookmarkEnd w:id="55"/>
     </w:p>
     <w:p>
       <w:pPr>
@@ -14855,7 +14931,14 @@
         <w:rPr>
           <w:lang w:val="en-US"/>
         </w:rPr>
-        <w:t xml:space="preserve"> at all to understand, which part of the distribution actually was affected.</w:t>
+        <w:t xml:space="preserve"> at all to understand, which part of the </w:t>
+      </w:r>
+      <w:r>
+        <w:rPr>
+          <w:lang w:val="en-US"/>
+        </w:rPr>
+        <w:lastRenderedPageBreak/>
+        <w:t>distribution actually was affected.</w:t>
       </w:r>
       <w:r>
         <w:rPr>
@@ -14992,18 +15075,17 @@
           <w:lang w:val="en-US"/>
         </w:rPr>
       </w:pPr>
-      <w:bookmarkStart w:id="42" w:name="_Ref405912025"/>
-      <w:bookmarkStart w:id="43" w:name="_Toc406505797"/>
+      <w:bookmarkStart w:id="56" w:name="_Ref405912025"/>
+      <w:bookmarkStart w:id="57" w:name="_Toc406505797"/>
       <w:r>
         <w:rPr>
           <w:i/>
           <w:lang w:val="en-US"/>
         </w:rPr>
-        <w:lastRenderedPageBreak/>
         <w:t>Change over time: difference between one population measures</w:t>
       </w:r>
-      <w:bookmarkEnd w:id="42"/>
-      <w:bookmarkEnd w:id="43"/>
+      <w:bookmarkEnd w:id="56"/>
+      <w:bookmarkEnd w:id="57"/>
     </w:p>
     <w:p>
       <w:pPr>
@@ -16908,7 +16990,14 @@
         <w:rPr>
           <w:lang w:val="en-US"/>
         </w:rPr>
-        <w:t xml:space="preserve"> During the 1950is and the early 1960is higher incomes grew faster resulting in a Theil index above the other inequality measures. Then in the 1970is and the 1990is Theil index </w:t>
+        <w:t xml:space="preserve"> During the 1950is and the early 1960is higher incomes grew faster resulting in a </w:t>
+      </w:r>
+      <w:r>
+        <w:rPr>
+          <w:lang w:val="en-US"/>
+        </w:rPr>
+        <w:lastRenderedPageBreak/>
+        <w:t xml:space="preserve">Theil index above the other inequality measures. Then in the 1970is and the 1990is Theil index </w:t>
       </w:r>
       <w:r>
         <w:rPr>
@@ -16951,14 +17040,13 @@
           <w:lang w:val="en-US"/>
         </w:rPr>
       </w:pPr>
-      <w:bookmarkStart w:id="44" w:name="_Ref405912071"/>
-      <w:bookmarkStart w:id="45" w:name="_Toc406505798"/>
+      <w:bookmarkStart w:id="58" w:name="_Ref405912071"/>
+      <w:bookmarkStart w:id="59" w:name="_Toc406505798"/>
       <w:r>
         <w:rPr>
           <w:i/>
           <w:lang w:val="en-US"/>
         </w:rPr>
-        <w:lastRenderedPageBreak/>
         <w:t xml:space="preserve">Change over time: </w:t>
       </w:r>
       <w:r>
@@ -16968,8 +17056,8 @@
         </w:rPr>
         <w:t>One population measures vs relative distribution</w:t>
       </w:r>
-      <w:bookmarkEnd w:id="44"/>
-      <w:bookmarkEnd w:id="45"/>
+      <w:bookmarkEnd w:id="58"/>
+      <w:bookmarkEnd w:id="59"/>
     </w:p>
     <w:p>
       <w:pPr>
@@ -17102,7 +17190,22 @@
         <w:rPr>
           <w:lang w:val="en-US"/>
         </w:rPr>
-        <w:t xml:space="preserve"> This includes all tax subjects (non-taxed and special cases).</w:t>
+        <w:t xml:space="preserve"> This includes all tax subjects (non-taxed and special cases</w:t>
+      </w:r>
+      <w:ins w:id="60" w:author="Hümbelin Oliver" w:date="2015-01-09T15:02:00Z">
+        <w:r>
+          <w:rPr>
+            <w:rStyle w:val="FootnoteReference"/>
+            <w:lang w:val="en-US"/>
+          </w:rPr>
+          <w:footnoteReference w:id="11"/>
+        </w:r>
+      </w:ins>
+      <w:r>
+        <w:rPr>
+          <w:lang w:val="en-US"/>
+        </w:rPr>
+        <w:t>).</w:t>
       </w:r>
       <w:r>
         <w:rPr>
@@ -18641,7 +18744,14 @@
         <w:rPr>
           <w:lang w:val="en-US"/>
         </w:rPr>
-        <w:t>ents and show, how relative distribution measures complete the assessment of inequality trends. For this purpose we calculate the median relative polarization index (MRP), the upper polarization index (URP) and the lower polarization index (LRP), introduced by Hand</w:t>
+        <w:t xml:space="preserve">ents and show, how relative distribution measures complete the assessment of inequality trends. For this purpose we calculate the median relative polarization index (MRP), the upper polarization index (URP) and the lower polarization index (LRP), </w:t>
+      </w:r>
+      <w:r>
+        <w:rPr>
+          <w:lang w:val="en-US"/>
+        </w:rPr>
+        <w:lastRenderedPageBreak/>
+        <w:t>introduced by Hand</w:t>
       </w:r>
       <w:r>
         <w:rPr>
@@ -18659,14 +18769,7 @@
         <w:rPr>
           <w:lang w:val="en-US"/>
         </w:rPr>
-        <w:t xml:space="preserve">The median relative polarization index (MRP) is defined as the mean absolute deviation around the median of the location-adjusted relative distribution, scaled to produce an index that varies between -1 and 1. Given the scaling, a value of zero represents no differences in distributional shape; positive values represent more polarization (increases in the tails of the distribution); and negative values represent less polarization (convergence towards the center </w:t>
-      </w:r>
-      <w:r>
-        <w:rPr>
-          <w:lang w:val="en-US"/>
-        </w:rPr>
-        <w:lastRenderedPageBreak/>
-        <w:t>of the distribution). The measure catches only differences in distributional shape (not location). A</w:t>
+        <w:t>The median relative polarization index (MRP) is defined as the mean absolute deviation around the median of the location-adjusted relative distribution, scaled to produce an index that varies between -1 and 1. Given the scaling, a value of zero represents no differences in distributional shape; positive values represent more polarization (increases in the tails of the distribution); and negative values represent less polarization (convergence towards the center of the distribution). The measure catches only differences in distributional shape (not location). A</w:t>
       </w:r>
       <w:r>
         <w:rPr>
@@ -18883,7 +18986,7 @@
                     </pic:cNvPicPr>
                   </pic:nvPicPr>
                   <pic:blipFill>
-                    <a:blip r:embed="rId13">
+                    <a:blip r:embed="rId14">
                       <a:extLst>
                         <a:ext uri="{28A0092B-C50C-407E-A947-70E740481C1C}">
                           <a14:useLocalDpi xmlns:a14="http://schemas.microsoft.com/office/drawing/2010/main" val="0"/>
@@ -18924,8 +19027,8 @@
           <w:lang w:val="en-US"/>
         </w:rPr>
       </w:pPr>
-      <w:bookmarkStart w:id="46" w:name="_Ref406511075"/>
-      <w:bookmarkStart w:id="47" w:name="_Ref406680624"/>
+      <w:bookmarkStart w:id="68" w:name="_Ref406511075"/>
+      <w:bookmarkStart w:id="69" w:name="_Ref406680624"/>
       <w:r>
         <w:rPr>
           <w:sz w:val="24"/>
@@ -18975,7 +19078,7 @@
         </w:rPr>
         <w:fldChar w:fldCharType="end"/>
       </w:r>
-      <w:bookmarkEnd w:id="46"/>
+      <w:bookmarkEnd w:id="68"/>
       <w:r>
         <w:rPr>
           <w:sz w:val="24"/>
@@ -19022,7 +19125,7 @@
         </w:rPr>
         <w:t>: Aggregated Tax Statistics and Key Figures from Swiss Federal Tax Administration (FTA), Micro cantonal Tax data (Bern) and Household Budget Survey (HBS), own calculations</w:t>
       </w:r>
-      <w:bookmarkEnd w:id="47"/>
+      <w:bookmarkEnd w:id="69"/>
       <w:r>
         <w:rPr>
           <w:rStyle w:val="CommentReference"/>
@@ -19046,14 +19149,14 @@
           <w:lang w:val="en-US"/>
         </w:rPr>
       </w:pPr>
-      <w:bookmarkStart w:id="48" w:name="_Toc406505799"/>
+      <w:bookmarkStart w:id="70" w:name="_Toc406505799"/>
       <w:r>
         <w:rPr>
           <w:lang w:val="en-US"/>
         </w:rPr>
         <w:t>Statistical units</w:t>
       </w:r>
-      <w:bookmarkEnd w:id="48"/>
+      <w:bookmarkEnd w:id="70"/>
     </w:p>
     <w:p>
       <w:pPr>
@@ -19204,7 +19307,14 @@
         <w:rPr>
           <w:lang w:val="en-US"/>
         </w:rPr>
-        <w:t xml:space="preserve">couples, who are married or officially registered. This doesn’t imply that those couples live together, as it is needed to satisfy the definition of a household. On the other hand, is it quite likely that more than one tax unit live in the same household (unmarried/unregistered couples, see Müller and </w:t>
+        <w:t xml:space="preserve">couples, who are married or officially registered. This doesn’t imply that those couples live together, as it is needed to satisfy the </w:t>
+      </w:r>
+      <w:r>
+        <w:rPr>
+          <w:lang w:val="en-US"/>
+        </w:rPr>
+        <w:lastRenderedPageBreak/>
+        <w:t xml:space="preserve">definition of a household. On the other hand, is it quite likely that more than one tax unit live in the same household (unmarried/unregistered couples, see Müller and </w:t>
       </w:r>
       <w:proofErr w:type="spellStart"/>
       <w:r>
@@ -19476,7 +19586,7 @@
           <w:lang w:val="en-US"/>
         </w:rPr>
       </w:pPr>
-      <w:commentRangeStart w:id="49"/>
+      <w:commentRangeStart w:id="71"/>
       <w:r>
         <w:rPr>
           <w:lang w:val="en-US"/>
@@ -19507,12 +19617,12 @@
         </w:rPr>
         <w:t xml:space="preserve">This </w:t>
       </w:r>
-      <w:commentRangeEnd w:id="49"/>
+      <w:commentRangeEnd w:id="71"/>
       <w:r>
         <w:rPr>
           <w:rStyle w:val="CommentReference"/>
         </w:rPr>
-        <w:commentReference w:id="49"/>
+        <w:commentReference w:id="71"/>
       </w:r>
       <w:r>
         <w:rPr>
@@ -19872,14 +19982,16 @@
           <w:lang w:val="en-US"/>
         </w:rPr>
       </w:pPr>
-      <w:bookmarkStart w:id="50" w:name="_Toc406505800"/>
+      <w:bookmarkStart w:id="72" w:name="_Toc406505800"/>
+      <w:bookmarkStart w:id="73" w:name="_Ref408579088"/>
       <w:r>
         <w:rPr>
           <w:lang w:val="en-US"/>
         </w:rPr>
         <w:t>Coverage issues</w:t>
       </w:r>
-      <w:bookmarkEnd w:id="50"/>
+      <w:bookmarkEnd w:id="72"/>
+      <w:bookmarkEnd w:id="73"/>
     </w:p>
     <w:p>
       <w:pPr>
@@ -20218,7 +20330,7 @@
           <w:rStyle w:val="FootnoteReference"/>
           <w:lang w:val="en-US"/>
         </w:rPr>
-        <w:footnoteReference w:id="11"/>
+        <w:footnoteReference w:id="12"/>
       </w:r>
       <w:r>
         <w:rPr>
@@ -20278,7 +20390,14 @@
         <w:rPr>
           <w:lang w:val="en-US"/>
         </w:rPr>
-        <w:t xml:space="preserve"> non-fillers are not in the records. Not negligible is the circumstance, that individuals misreport incomes. Feld and Frey (2006) examine the role of tax evasion in Switzerland by calculating the difference of the national accounts measures of primary income and the income reported to the tax authorities. They </w:t>
+        <w:t xml:space="preserve"> non-fillers are not in the records. Not negligible is the circumstance, that </w:t>
+      </w:r>
+      <w:r>
+        <w:rPr>
+          <w:lang w:val="en-US"/>
+        </w:rPr>
+        <w:lastRenderedPageBreak/>
+        <w:t xml:space="preserve">individuals misreport incomes. Feld and Frey (2006) examine the role of tax evasion in Switzerland by calculating the difference of the national accounts measures of primary income and the income reported to the tax authorities. They </w:t>
       </w:r>
       <w:r>
         <w:rPr>
@@ -20686,7 +20805,7 @@
           <w:lang w:val="en-US"/>
         </w:rPr>
       </w:pPr>
-      <w:bookmarkStart w:id="51" w:name="_Toc406505801"/>
+      <w:bookmarkStart w:id="74" w:name="_Toc406505801"/>
       <w:proofErr w:type="gramStart"/>
       <w:r>
         <w:rPr>
@@ -20702,7 +20821,7 @@
         </w:rPr>
         <w:t xml:space="preserve"> coverage with tax data than with survey data.</w:t>
       </w:r>
-      <w:bookmarkEnd w:id="51"/>
+      <w:bookmarkEnd w:id="74"/>
       <w:proofErr w:type="gramEnd"/>
     </w:p>
     <w:p>
@@ -21589,7 +21708,14 @@
         <w:rPr>
           <w:lang w:val="en-US"/>
         </w:rPr>
-        <w:t xml:space="preserve"> that the extreme parts (very rich and poor) are better represented within tax data. All in all, the upper middle class bias results in an underestimation </w:t>
+        <w:t xml:space="preserve"> that the extreme parts (very rich and poor) are better represented within tax data. All in </w:t>
+      </w:r>
+      <w:r>
+        <w:rPr>
+          <w:lang w:val="en-US"/>
+        </w:rPr>
+        <w:lastRenderedPageBreak/>
+        <w:t xml:space="preserve">all, the upper middle class bias results in an underestimation </w:t>
       </w:r>
       <w:r>
         <w:rPr>
@@ -21603,7 +21729,7 @@
         </w:rPr>
         <w:t xml:space="preserve">nequality. </w:t>
       </w:r>
-      <w:commentRangeStart w:id="52"/>
+      <w:commentRangeStart w:id="75"/>
       <w:r>
         <w:rPr>
           <w:lang w:val="en-US"/>
@@ -21646,12 +21772,12 @@
         </w:rPr>
         <w:t xml:space="preserve">. A comparison of the Gini coefficients for the tax data and HBS for the married results in +0.19 higher coefficient, which is explained by the upper middle class bias and the missing social welfare incomes.  </w:t>
       </w:r>
-      <w:commentRangeEnd w:id="52"/>
+      <w:commentRangeEnd w:id="75"/>
       <w:r>
         <w:rPr>
           <w:rStyle w:val="CommentReference"/>
         </w:rPr>
-        <w:commentReference w:id="52"/>
+        <w:commentReference w:id="75"/>
       </w:r>
     </w:p>
     <w:p>
@@ -21683,7 +21809,7 @@
         </w:rPr>
         <w:t xml:space="preserve"> </w:t>
       </w:r>
-      <w:bookmarkStart w:id="53" w:name="_Toc406505802"/>
+      <w:bookmarkStart w:id="76" w:name="_Toc406505802"/>
       <w:r>
         <w:rPr>
           <w:i/>
@@ -21691,7 +21817,7 @@
         </w:rPr>
         <w:t>Influence of special tax subjects</w:t>
       </w:r>
-      <w:bookmarkEnd w:id="53"/>
+      <w:bookmarkEnd w:id="76"/>
     </w:p>
     <w:p>
       <w:pPr>
@@ -22244,8 +22370,8 @@
           <w:lang w:val="en-US"/>
         </w:rPr>
       </w:pPr>
-      <w:bookmarkStart w:id="54" w:name="_Ref405910412"/>
-      <w:bookmarkStart w:id="55" w:name="_Toc406505803"/>
+      <w:bookmarkStart w:id="77" w:name="_Ref405910412"/>
+      <w:bookmarkStart w:id="78" w:name="_Toc406505803"/>
       <w:r>
         <w:rPr>
           <w:i/>
@@ -22253,8 +22379,8 @@
         </w:rPr>
         <w:t>Influence of non-taxed</w:t>
       </w:r>
-      <w:bookmarkEnd w:id="54"/>
-      <w:bookmarkEnd w:id="55"/>
+      <w:bookmarkEnd w:id="77"/>
+      <w:bookmarkEnd w:id="78"/>
     </w:p>
     <w:p>
       <w:pPr>
@@ -22262,8 +22388,8 @@
           <w:lang w:val="en-US"/>
         </w:rPr>
       </w:pPr>
-      <w:commentRangeStart w:id="56"/>
-      <w:commentRangeStart w:id="57"/>
+      <w:commentRangeStart w:id="79"/>
+      <w:commentRangeStart w:id="80"/>
       <w:r>
         <w:rPr>
           <w:lang w:val="en-US"/>
@@ -22342,19 +22468,19 @@
         </w:rPr>
         <w:t>1</w:t>
       </w:r>
-      <w:commentRangeEnd w:id="56"/>
+      <w:commentRangeEnd w:id="79"/>
       <w:r>
         <w:rPr>
           <w:rStyle w:val="CommentReference"/>
         </w:rPr>
-        <w:commentReference w:id="56"/>
-      </w:r>
-      <w:commentRangeEnd w:id="57"/>
+        <w:commentReference w:id="79"/>
+      </w:r>
+      <w:commentRangeEnd w:id="80"/>
       <w:r>
         <w:rPr>
           <w:rStyle w:val="CommentReference"/>
         </w:rPr>
-        <w:commentReference w:id="57"/>
+        <w:commentReference w:id="80"/>
       </w:r>
       <w:r>
         <w:rPr>
@@ -22638,7 +22764,7 @@
           <w:rStyle w:val="FootnoteReference"/>
           <w:lang w:val="en-US"/>
         </w:rPr>
-        <w:footnoteReference w:id="12"/>
+        <w:footnoteReference w:id="13"/>
       </w:r>
       <w:r>
         <w:rPr>
@@ -22900,7 +23026,14 @@
         <w:rPr>
           <w:lang w:val="en-US"/>
         </w:rPr>
-        <w:t>. This increase can be explained with a raise of the exemption threshold and with a raise to allege deductions for married with children. All in all th</w:t>
+        <w:t xml:space="preserve">. This increase can be explained with a raise of the exemption threshold and with a raise to </w:t>
+      </w:r>
+      <w:r>
+        <w:rPr>
+          <w:lang w:val="en-US"/>
+        </w:rPr>
+        <w:lastRenderedPageBreak/>
+        <w:t>allege deductions for married with children. All in all th</w:t>
       </w:r>
       <w:r>
         <w:rPr>
@@ -23076,14 +23209,7 @@
         <w:rPr>
           <w:lang w:val="en-US"/>
         </w:rPr>
-        <w:t xml:space="preserve">They find the covered </w:t>
-      </w:r>
-      <w:r>
-        <w:rPr>
-          <w:lang w:val="en-US"/>
-        </w:rPr>
-        <w:lastRenderedPageBreak/>
-        <w:t xml:space="preserve">part of the population to be lower the earlier the </w:t>
+        <w:t xml:space="preserve">They find the covered part of the population to be lower the earlier the </w:t>
       </w:r>
       <w:r>
         <w:rPr>
@@ -23252,7 +23378,7 @@
           <w:lang w:val="en-US"/>
         </w:rPr>
       </w:pPr>
-      <w:bookmarkStart w:id="58" w:name="_Toc406505804"/>
+      <w:bookmarkStart w:id="81" w:name="_Toc406505804"/>
       <w:r>
         <w:rPr>
           <w:lang w:val="en-US"/>
@@ -23265,7 +23391,7 @@
         </w:rPr>
         <w:t>Conclusion</w:t>
       </w:r>
-      <w:bookmarkEnd w:id="58"/>
+      <w:bookmarkEnd w:id="81"/>
     </w:p>
     <w:p>
       <w:pPr>
@@ -23475,7 +23601,7 @@
         </w:rPr>
         <w:t>, to show how</w:t>
       </w:r>
-      <w:del w:id="59" w:author="rudi" w:date="2014-12-21T01:36:00Z">
+      <w:del w:id="82" w:author="rudi" w:date="2014-12-21T01:36:00Z">
         <w:r>
           <w:rPr>
             <w:rFonts w:ascii="Lucida Sans" w:hAnsi="Lucida Sans"/>
@@ -23551,7 +23677,7 @@
         </w:rPr>
         <w:t xml:space="preserve">mentioned. While the </w:t>
       </w:r>
-      <w:del w:id="60" w:author="rudi" w:date="2014-12-21T01:37:00Z">
+      <w:del w:id="83" w:author="rudi" w:date="2014-12-21T01:37:00Z">
         <w:r>
           <w:rPr>
             <w:rFonts w:ascii="Lucida Sans" w:hAnsi="Lucida Sans"/>
@@ -23571,7 +23697,7 @@
         </w:rPr>
         <w:t xml:space="preserve">state of the art </w:t>
       </w:r>
-      <w:ins w:id="61" w:author="rudi" w:date="2014-12-21T01:37:00Z">
+      <w:ins w:id="84" w:author="rudi" w:date="2014-12-21T01:37:00Z">
         <w:r>
           <w:rPr>
             <w:rFonts w:ascii="Lucida Sans" w:hAnsi="Lucida Sans"/>
@@ -23609,7 +23735,7 @@
         </w:rPr>
         <w:t>holistic</w:t>
       </w:r>
-      <w:del w:id="62" w:author="rudi" w:date="2014-12-21T01:37:00Z">
+      <w:del w:id="85" w:author="rudi" w:date="2014-12-21T01:37:00Z">
         <w:r>
           <w:rPr>
             <w:rFonts w:ascii="Lucida Sans" w:hAnsi="Lucida Sans"/>
@@ -23728,7 +23854,7 @@
         </w:rPr>
         <w:t>Additionally</w:t>
       </w:r>
-      <w:ins w:id="63" w:author="rudi" w:date="2014-12-21T01:39:00Z">
+      <w:ins w:id="86" w:author="rudi" w:date="2014-12-21T01:39:00Z">
         <w:r>
           <w:rPr>
             <w:rFonts w:ascii="Lucida Sans" w:hAnsi="Lucida Sans"/>
@@ -23829,7 +23955,7 @@
         </w:rPr>
         <w:t xml:space="preserve"> at hand, </w:t>
       </w:r>
-      <w:del w:id="64" w:author="rudi" w:date="2014-12-21T01:40:00Z">
+      <w:del w:id="87" w:author="rudi" w:date="2014-12-21T01:40:00Z">
         <w:r>
           <w:rPr>
             <w:rFonts w:ascii="Lucida Sans" w:hAnsi="Lucida Sans"/>
@@ -23840,7 +23966,7 @@
           <w:delText>that have</w:delText>
         </w:r>
       </w:del>
-      <w:ins w:id="65" w:author="rudi" w:date="2014-12-21T01:40:00Z">
+      <w:ins w:id="88" w:author="rudi" w:date="2014-12-21T01:40:00Z">
         <w:r>
           <w:rPr>
             <w:rFonts w:ascii="Lucida Sans" w:hAnsi="Lucida Sans"/>
@@ -24195,7 +24321,7 @@
         </w:rPr>
         <w:t>to sort out</w:t>
       </w:r>
-      <w:del w:id="66" w:author="rudi" w:date="2014-12-21T01:44:00Z">
+      <w:del w:id="89" w:author="rudi" w:date="2014-12-21T01:44:00Z">
         <w:r>
           <w:rPr>
             <w:rFonts w:ascii="Lucida Sans" w:hAnsi="Lucida Sans"/>
@@ -24260,7 +24386,7 @@
         </w:rPr>
         <w:t xml:space="preserve">. Based on the maximum observed </w:t>
       </w:r>
-      <w:ins w:id="67" w:author="rudi" w:date="2014-12-21T01:44:00Z">
+      <w:ins w:id="90" w:author="rudi" w:date="2014-12-21T01:44:00Z">
         <w:r>
           <w:rPr>
             <w:rFonts w:ascii="Lucida Sans" w:hAnsi="Lucida Sans"/>
@@ -24271,7 +24397,7 @@
           <w:t>r</w:t>
         </w:r>
       </w:ins>
-      <w:del w:id="68" w:author="rudi" w:date="2014-12-21T01:44:00Z">
+      <w:del w:id="91" w:author="rudi" w:date="2014-12-21T01:44:00Z">
         <w:r>
           <w:rPr>
             <w:rFonts w:ascii="Lucida Sans" w:hAnsi="Lucida Sans"/>
@@ -24360,7 +24486,7 @@
         </w:rPr>
         <w:t xml:space="preserve"> Range of Gini coefficient= </w:t>
       </w:r>
-      <w:commentRangeStart w:id="69"/>
+      <w:commentRangeStart w:id="92"/>
       <w:r>
         <w:rPr>
           <w:rFonts w:ascii="Lucida Sans" w:hAnsi="Lucida Sans"/>
@@ -24370,7 +24496,7 @@
         </w:rPr>
         <w:t>0.1</w:t>
       </w:r>
-      <w:ins w:id="70" w:author="rudi" w:date="2014-12-21T01:46:00Z">
+      <w:ins w:id="93" w:author="rudi" w:date="2014-12-21T01:46:00Z">
         <w:r>
           <w:rPr>
             <w:rFonts w:ascii="Lucida Sans" w:hAnsi="Lucida Sans"/>
@@ -24381,7 +24507,7 @@
           <w:t>2</w:t>
         </w:r>
       </w:ins>
-      <w:del w:id="71" w:author="rudi" w:date="2014-12-21T01:46:00Z">
+      <w:del w:id="94" w:author="rudi" w:date="2014-12-21T01:46:00Z">
         <w:r>
           <w:rPr>
             <w:rFonts w:ascii="Lucida Sans" w:hAnsi="Lucida Sans"/>
@@ -24401,7 +24527,7 @@
         </w:rPr>
         <w:t>)</w:t>
       </w:r>
-      <w:commentRangeEnd w:id="69"/>
+      <w:commentRangeEnd w:id="92"/>
       <w:r>
         <w:rPr>
           <w:rStyle w:val="CommentReference"/>
@@ -24409,9 +24535,9 @@
           <w:color w:val="auto"/>
           <w:lang w:val="de-CH" w:eastAsia="en-US" w:bidi="ar-SA"/>
         </w:rPr>
-        <w:commentReference w:id="69"/>
-      </w:r>
-      <w:ins w:id="72" w:author="rudi" w:date="2014-12-22T14:51:00Z">
+        <w:commentReference w:id="92"/>
+      </w:r>
+      <w:ins w:id="95" w:author="rudi" w:date="2014-12-22T14:51:00Z">
         <w:r>
           <w:rPr>
             <w:rStyle w:val="FootnoteReference"/>
@@ -24420,7 +24546,7 @@
             <w:szCs w:val="19"/>
             <w:lang w:val="en-US"/>
           </w:rPr>
-          <w:footnoteReference w:id="13"/>
+          <w:footnoteReference w:id="14"/>
         </w:r>
       </w:ins>
     </w:p>
@@ -24447,7 +24573,7 @@
         </w:rPr>
         <w:t>Superior coverage with tax data compared to survey data (</w:t>
       </w:r>
-      <w:commentRangeStart w:id="78"/>
+      <w:commentRangeStart w:id="101"/>
       <w:r>
         <w:rPr>
           <w:rFonts w:ascii="Lucida Sans" w:hAnsi="Lucida Sans"/>
@@ -24457,7 +24583,7 @@
         </w:rPr>
         <w:t>0.0</w:t>
       </w:r>
-      <w:ins w:id="79" w:author="rudi" w:date="2014-12-21T01:48:00Z">
+      <w:ins w:id="102" w:author="rudi" w:date="2014-12-21T01:48:00Z">
         <w:r>
           <w:rPr>
             <w:rFonts w:ascii="Lucida Sans" w:hAnsi="Lucida Sans"/>
@@ -24468,7 +24594,7 @@
           <w:t>7</w:t>
         </w:r>
       </w:ins>
-      <w:del w:id="80" w:author="rudi" w:date="2014-12-21T01:48:00Z">
+      <w:del w:id="103" w:author="rudi" w:date="2014-12-21T01:48:00Z">
         <w:r>
           <w:rPr>
             <w:rFonts w:ascii="Lucida Sans" w:hAnsi="Lucida Sans"/>
@@ -24488,7 +24614,7 @@
         </w:rPr>
         <w:t>)</w:t>
       </w:r>
-      <w:commentRangeEnd w:id="78"/>
+      <w:commentRangeEnd w:id="101"/>
       <w:r>
         <w:rPr>
           <w:rStyle w:val="CommentReference"/>
@@ -24496,7 +24622,7 @@
           <w:color w:val="auto"/>
           <w:lang w:val="de-CH" w:eastAsia="en-US" w:bidi="ar-SA"/>
         </w:rPr>
-        <w:commentReference w:id="78"/>
+        <w:commentReference w:id="101"/>
       </w:r>
     </w:p>
     <w:p>
@@ -24522,7 +24648,7 @@
         </w:rPr>
         <w:t xml:space="preserve">Tax units vs households </w:t>
       </w:r>
-      <w:commentRangeStart w:id="81"/>
+      <w:commentRangeStart w:id="104"/>
       <w:r>
         <w:rPr>
           <w:rFonts w:ascii="Lucida Sans" w:hAnsi="Lucida Sans"/>
@@ -24532,7 +24658,7 @@
         </w:rPr>
         <w:t>(0.0</w:t>
       </w:r>
-      <w:ins w:id="82" w:author="rudi" w:date="2014-12-21T01:48:00Z">
+      <w:ins w:id="105" w:author="rudi" w:date="2014-12-21T01:48:00Z">
         <w:r>
           <w:rPr>
             <w:rFonts w:ascii="Lucida Sans" w:hAnsi="Lucida Sans"/>
@@ -24543,7 +24669,7 @@
           <w:t>6</w:t>
         </w:r>
       </w:ins>
-      <w:del w:id="83" w:author="rudi" w:date="2014-12-21T01:48:00Z">
+      <w:del w:id="106" w:author="rudi" w:date="2014-12-21T01:48:00Z">
         <w:r>
           <w:rPr>
             <w:rFonts w:ascii="Lucida Sans" w:hAnsi="Lucida Sans"/>
@@ -24563,7 +24689,7 @@
         </w:rPr>
         <w:t>)</w:t>
       </w:r>
-      <w:commentRangeEnd w:id="81"/>
+      <w:commentRangeEnd w:id="104"/>
       <w:r>
         <w:rPr>
           <w:rStyle w:val="CommentReference"/>
@@ -24571,7 +24697,7 @@
           <w:color w:val="auto"/>
           <w:lang w:val="de-CH" w:eastAsia="en-US" w:bidi="ar-SA"/>
         </w:rPr>
-        <w:commentReference w:id="81"/>
+        <w:commentReference w:id="104"/>
       </w:r>
     </w:p>
     <w:p>
@@ -24621,7 +24747,7 @@
         </w:rPr>
         <w:t xml:space="preserve">Influence of special tax subjects </w:t>
       </w:r>
-      <w:commentRangeStart w:id="84"/>
+      <w:commentRangeStart w:id="107"/>
       <w:r>
         <w:rPr>
           <w:rFonts w:ascii="Lucida Sans" w:hAnsi="Lucida Sans"/>
@@ -24631,7 +24757,7 @@
         </w:rPr>
         <w:t>(0.02)</w:t>
       </w:r>
-      <w:commentRangeEnd w:id="84"/>
+      <w:commentRangeEnd w:id="107"/>
       <w:r>
         <w:rPr>
           <w:rStyle w:val="CommentReference"/>
@@ -24639,7 +24765,7 @@
           <w:color w:val="auto"/>
           <w:lang w:val="de-CH" w:eastAsia="en-US" w:bidi="ar-SA"/>
         </w:rPr>
-        <w:commentReference w:id="84"/>
+        <w:commentReference w:id="107"/>
       </w:r>
     </w:p>
     <w:p>
@@ -24683,7 +24809,17 @@
           <w:szCs w:val="19"/>
           <w:lang w:val="en-US"/>
         </w:rPr>
-        <w:t xml:space="preserve">Following this list, the issue of non-taxed is the most central problem when working with tax data. The results in the empirical section showed, that fiscal adjustments have an influence on the share of </w:t>
+        <w:t xml:space="preserve">Following this list, the issue of non-taxed is the most central problem when working with tax data. </w:t>
+      </w:r>
+      <w:r>
+        <w:rPr>
+          <w:rFonts w:ascii="Lucida Sans" w:hAnsi="Lucida Sans"/>
+          <w:sz w:val="19"/>
+          <w:szCs w:val="19"/>
+          <w:lang w:val="en-US"/>
+        </w:rPr>
+        <w:lastRenderedPageBreak/>
+        <w:t xml:space="preserve">The results in the empirical section showed, that fiscal adjustments have an influence on the share of </w:t>
       </w:r>
       <w:r>
         <w:rPr>
@@ -24721,7 +24857,7 @@
         </w:rPr>
         <w:t xml:space="preserve">assessment of inequality. Furthermore, information on non-taxed is only available </w:t>
       </w:r>
-      <w:ins w:id="85" w:author="rudi" w:date="2014-12-21T01:55:00Z">
+      <w:ins w:id="108" w:author="rudi" w:date="2014-12-21T01:55:00Z">
         <w:r>
           <w:rPr>
             <w:rFonts w:ascii="Lucida Sans" w:hAnsi="Lucida Sans"/>
@@ -24732,7 +24868,7 @@
           <w:t>after</w:t>
         </w:r>
       </w:ins>
-      <w:del w:id="86" w:author="rudi" w:date="2014-12-21T01:55:00Z">
+      <w:del w:id="109" w:author="rudi" w:date="2014-12-21T01:55:00Z">
         <w:r>
           <w:rPr>
             <w:rFonts w:ascii="Lucida Sans" w:hAnsi="Lucida Sans"/>
@@ -24761,7 +24897,7 @@
         </w:rPr>
         <w:t xml:space="preserve">1995/1996 leaving the researcher </w:t>
       </w:r>
-      <w:del w:id="87" w:author="rudi" w:date="2014-12-21T01:55:00Z">
+      <w:del w:id="110" w:author="rudi" w:date="2014-12-21T01:55:00Z">
         <w:r>
           <w:rPr>
             <w:rFonts w:ascii="Lucida Sans" w:hAnsi="Lucida Sans"/>
@@ -24781,7 +24917,7 @@
         </w:rPr>
         <w:t xml:space="preserve">with </w:t>
       </w:r>
-      <w:ins w:id="88" w:author="rudi" w:date="2014-12-21T01:55:00Z">
+      <w:ins w:id="111" w:author="rudi" w:date="2014-12-21T01:55:00Z">
         <w:r>
           <w:rPr>
             <w:rFonts w:ascii="Lucida Sans" w:hAnsi="Lucida Sans"/>
@@ -24801,7 +24937,7 @@
         </w:rPr>
         <w:t xml:space="preserve">information on taxed. </w:t>
       </w:r>
-      <w:commentRangeStart w:id="89"/>
+      <w:commentRangeStart w:id="112"/>
       <w:r>
         <w:rPr>
           <w:rFonts w:ascii="Lucida Sans" w:hAnsi="Lucida Sans"/>
@@ -24811,7 +24947,7 @@
         </w:rPr>
         <w:t>Here an adequate method is needed to correct the inequality measure in regard to this missing information.</w:t>
       </w:r>
-      <w:commentRangeEnd w:id="89"/>
+      <w:commentRangeEnd w:id="112"/>
       <w:r>
         <w:rPr>
           <w:rStyle w:val="CommentReference"/>
@@ -24819,7 +24955,7 @@
           <w:color w:val="auto"/>
           <w:lang w:val="de-CH" w:eastAsia="en-US" w:bidi="ar-SA"/>
         </w:rPr>
-        <w:commentReference w:id="89"/>
+        <w:commentReference w:id="112"/>
       </w:r>
       <w:r>
         <w:rPr>
@@ -24848,7 +24984,7 @@
         </w:rPr>
         <w:t xml:space="preserve"> that the distributions </w:t>
       </w:r>
-      <w:del w:id="90" w:author="rudi" w:date="2014-12-21T01:57:00Z">
+      <w:del w:id="113" w:author="rudi" w:date="2014-12-21T01:57:00Z">
         <w:r>
           <w:rPr>
             <w:rFonts w:ascii="Lucida Sans" w:hAnsi="Lucida Sans"/>
@@ -24859,7 +24995,7 @@
           <w:delText xml:space="preserve">from </w:delText>
         </w:r>
       </w:del>
-      <w:ins w:id="91" w:author="rudi" w:date="2014-12-21T01:57:00Z">
+      <w:ins w:id="114" w:author="rudi" w:date="2014-12-21T01:57:00Z">
         <w:r>
           <w:rPr>
             <w:rFonts w:ascii="Lucida Sans" w:hAnsi="Lucida Sans"/>
@@ -24888,7 +25024,7 @@
         </w:rPr>
         <w:t xml:space="preserve"> This difference ste</w:t>
       </w:r>
-      <w:del w:id="92" w:author="rudi" w:date="2014-12-21T01:57:00Z">
+      <w:del w:id="115" w:author="rudi" w:date="2014-12-21T01:57:00Z">
         <w:r>
           <w:rPr>
             <w:rFonts w:ascii="Lucida Sans" w:hAnsi="Lucida Sans"/>
@@ -24906,17 +25042,7 @@
           <w:szCs w:val="19"/>
           <w:lang w:val="en-US"/>
         </w:rPr>
-        <w:t xml:space="preserve">ms mainly from an </w:t>
-      </w:r>
-      <w:r>
-        <w:rPr>
-          <w:rFonts w:ascii="Lucida Sans" w:hAnsi="Lucida Sans"/>
-          <w:sz w:val="19"/>
-          <w:szCs w:val="19"/>
-          <w:lang w:val="en-US"/>
-        </w:rPr>
-        <w:lastRenderedPageBreak/>
-        <w:t>upper middle class bias in the survey data which results in underestimation of inequality. Another central difference of tax data is that statistical units are fiscal and not real households. This is crucial in the case of cohabitation</w:t>
+        <w:t>ms mainly from an upper middle class bias in the survey data which results in underestimation of inequality. Another central difference of tax data is that statistical units are fiscal and not real households. This is crucial in the case of cohabitation</w:t>
       </w:r>
       <w:r>
         <w:rPr>
@@ -25092,7 +25218,7 @@
         </w:rPr>
         <w:t xml:space="preserve"> e</w:t>
       </w:r>
-      <w:ins w:id="93" w:author="rudi" w:date="2014-12-21T01:59:00Z">
+      <w:ins w:id="116" w:author="rudi" w:date="2014-12-21T01:59:00Z">
         <w:r>
           <w:rPr>
             <w:rFonts w:ascii="Lucida Sans" w:hAnsi="Lucida Sans"/>
@@ -25112,7 +25238,7 @@
         </w:rPr>
         <w:t>p</w:t>
       </w:r>
-      <w:ins w:id="94" w:author="rudi" w:date="2014-12-21T02:00:00Z">
+      <w:ins w:id="117" w:author="rudi" w:date="2014-12-21T02:00:00Z">
         <w:r>
           <w:rPr>
             <w:rFonts w:ascii="Lucida Sans" w:hAnsi="Lucida Sans"/>
@@ -25132,7 +25258,7 @@
         </w:rPr>
         <w:t>i</w:t>
       </w:r>
-      <w:del w:id="95" w:author="rudi" w:date="2014-12-21T02:00:00Z">
+      <w:del w:id="118" w:author="rudi" w:date="2014-12-21T02:00:00Z">
         <w:r>
           <w:rPr>
             <w:rFonts w:ascii="Lucida Sans" w:hAnsi="Lucida Sans"/>
@@ -25329,7 +25455,7 @@
         </w:rPr>
         <w:t xml:space="preserve">the judgment of inequality is strongly tied </w:t>
       </w:r>
-      <w:ins w:id="96" w:author="rudi" w:date="2014-12-21T02:02:00Z">
+      <w:ins w:id="119" w:author="rudi" w:date="2014-12-21T02:02:00Z">
         <w:r>
           <w:rPr>
             <w:rFonts w:ascii="Lucida Sans" w:hAnsi="Lucida Sans"/>
@@ -25376,7 +25502,7 @@
         </w:rPr>
         <w:t>analys</w:t>
       </w:r>
-      <w:ins w:id="97" w:author="rudi" w:date="2014-12-21T02:02:00Z">
+      <w:ins w:id="120" w:author="rudi" w:date="2014-12-21T02:02:00Z">
         <w:r>
           <w:rPr>
             <w:rFonts w:ascii="Lucida Sans" w:hAnsi="Lucida Sans"/>
@@ -25387,7 +25513,7 @@
           <w:t>e</w:t>
         </w:r>
       </w:ins>
-      <w:del w:id="98" w:author="rudi" w:date="2014-12-21T02:02:00Z">
+      <w:del w:id="121" w:author="rudi" w:date="2014-12-21T02:02:00Z">
         <w:r>
           <w:rPr>
             <w:rFonts w:ascii="Lucida Sans" w:hAnsi="Lucida Sans"/>
@@ -25481,7 +25607,7 @@
         </w:rPr>
         <w:t xml:space="preserve"> Figure 5 displays </w:t>
       </w:r>
-      <w:commentRangeStart w:id="99"/>
+      <w:commentRangeStart w:id="122"/>
       <w:r>
         <w:rPr>
           <w:rFonts w:ascii="Lucida Sans" w:hAnsi="Lucida Sans"/>
@@ -25536,7 +25662,7 @@
         </w:rPr>
         <w:t xml:space="preserve"> out of FTA tax statistics</w:t>
       </w:r>
-      <w:commentRangeEnd w:id="99"/>
+      <w:commentRangeEnd w:id="122"/>
       <w:r>
         <w:rPr>
           <w:rStyle w:val="CommentReference"/>
@@ -25544,7 +25670,7 @@
           <w:color w:val="auto"/>
           <w:lang w:val="de-CH" w:eastAsia="en-US" w:bidi="ar-SA"/>
         </w:rPr>
-        <w:commentReference w:id="99"/>
+        <w:commentReference w:id="122"/>
       </w:r>
       <w:r>
         <w:rPr>
@@ -25627,7 +25753,7 @@
         </w:rPr>
         <w:t xml:space="preserve"> compared to the already show</w:t>
       </w:r>
-      <w:ins w:id="100" w:author="rudi" w:date="2014-12-21T02:04:00Z">
+      <w:ins w:id="123" w:author="rudi" w:date="2014-12-21T02:04:00Z">
         <w:r>
           <w:rPr>
             <w:rFonts w:ascii="Lucida Sans" w:hAnsi="Lucida Sans"/>
@@ -25638,7 +25764,7 @@
           <w:t>n</w:t>
         </w:r>
       </w:ins>
-      <w:del w:id="101" w:author="rudi" w:date="2014-12-21T02:04:00Z">
+      <w:del w:id="124" w:author="rudi" w:date="2014-12-21T02:04:00Z">
         <w:r>
           <w:rPr>
             <w:rFonts w:ascii="Lucida Sans" w:hAnsi="Lucida Sans"/>
@@ -25730,7 +25856,7 @@
         </w:rPr>
         <w:t>Gini</w:t>
       </w:r>
-      <w:ins w:id="102" w:author="rudi" w:date="2014-12-21T02:05:00Z">
+      <w:ins w:id="125" w:author="rudi" w:date="2014-12-21T02:05:00Z">
         <w:r>
           <w:rPr>
             <w:rFonts w:ascii="Lucida Sans" w:hAnsi="Lucida Sans"/>
@@ -25741,7 +25867,7 @@
           <w:t xml:space="preserve"> </w:t>
         </w:r>
       </w:ins>
-      <w:del w:id="103" w:author="rudi" w:date="2014-12-21T02:05:00Z">
+      <w:del w:id="126" w:author="rudi" w:date="2014-12-21T02:05:00Z">
         <w:r>
           <w:rPr>
             <w:rFonts w:ascii="Lucida Sans" w:hAnsi="Lucida Sans"/>
@@ -25788,7 +25914,7 @@
         </w:rPr>
         <w:t>hile most factors discussed above lead to an overestimation of inequality w</w:t>
       </w:r>
-      <w:ins w:id="104" w:author="rudi" w:date="2014-12-21T02:05:00Z">
+      <w:ins w:id="127" w:author="rudi" w:date="2014-12-21T02:05:00Z">
         <w:r>
           <w:rPr>
             <w:rFonts w:ascii="Lucida Sans" w:hAnsi="Lucida Sans"/>
@@ -25799,7 +25925,7 @@
           <w:t>hen using</w:t>
         </w:r>
       </w:ins>
-      <w:del w:id="105" w:author="rudi" w:date="2014-12-21T02:05:00Z">
+      <w:del w:id="128" w:author="rudi" w:date="2014-12-21T02:05:00Z">
         <w:r>
           <w:rPr>
             <w:rFonts w:ascii="Lucida Sans" w:hAnsi="Lucida Sans"/>
@@ -25828,7 +25954,7 @@
         </w:rPr>
         <w:t xml:space="preserve"> and on the same time to an underestimation of inequality </w:t>
       </w:r>
-      <w:del w:id="106" w:author="rudi" w:date="2014-12-21T02:05:00Z">
+      <w:del w:id="129" w:author="rudi" w:date="2014-12-21T02:05:00Z">
         <w:r>
           <w:rPr>
             <w:rFonts w:ascii="Lucida Sans" w:hAnsi="Lucida Sans"/>
@@ -25839,7 +25965,7 @@
           <w:delText xml:space="preserve">with </w:delText>
         </w:r>
       </w:del>
-      <w:ins w:id="107" w:author="rudi" w:date="2014-12-21T02:05:00Z">
+      <w:ins w:id="130" w:author="rudi" w:date="2014-12-21T02:05:00Z">
         <w:r>
           <w:rPr>
             <w:rFonts w:ascii="Lucida Sans" w:hAnsi="Lucida Sans"/>
@@ -25910,6 +26036,7 @@
           <w:noProof/>
           <w:lang w:val="en-US"/>
         </w:rPr>
+        <w:lastRenderedPageBreak/>
         <w:drawing>
           <wp:inline distT="0" distB="0" distL="0" distR="0" wp14:anchorId="5026415B" wp14:editId="66A61DA4">
             <wp:extent cx="6011545" cy="3381494"/>
@@ -25997,7 +26124,6 @@
           <w:i/>
           <w:lang w:val="en-US"/>
         </w:rPr>
-        <w:lastRenderedPageBreak/>
         <w:t xml:space="preserve">Source: </w:t>
       </w:r>
       <w:r>
@@ -26122,7 +26248,7 @@
         </w:rPr>
         <w:t xml:space="preserve">not </w:t>
       </w:r>
-      <w:del w:id="108" w:author="rudi" w:date="2014-12-21T02:07:00Z">
+      <w:del w:id="131" w:author="rudi" w:date="2014-12-21T02:07:00Z">
         <w:r>
           <w:rPr>
             <w:rFonts w:ascii="Lucida Sans" w:hAnsi="Lucida Sans"/>
@@ -26142,7 +26268,7 @@
           <w:delText xml:space="preserve"> </w:delText>
         </w:r>
       </w:del>
-      <w:ins w:id="109" w:author="rudi" w:date="2014-12-21T02:07:00Z">
+      <w:ins w:id="132" w:author="rudi" w:date="2014-12-21T02:07:00Z">
         <w:r>
           <w:rPr>
             <w:rFonts w:ascii="Lucida Sans" w:hAnsi="Lucida Sans"/>
@@ -26162,7 +26288,7 @@
         </w:rPr>
         <w:t>1973</w:t>
       </w:r>
-      <w:del w:id="110" w:author="rudi" w:date="2014-12-21T02:07:00Z">
+      <w:del w:id="133" w:author="rudi" w:date="2014-12-21T02:07:00Z">
         <w:r>
           <w:rPr>
             <w:rFonts w:ascii="Lucida Sans" w:hAnsi="Lucida Sans"/>
@@ -26200,7 +26326,7 @@
         </w:rPr>
         <w:t xml:space="preserve"> more than </w:t>
       </w:r>
-      <w:ins w:id="111" w:author="rudi" w:date="2014-12-21T02:07:00Z">
+      <w:ins w:id="134" w:author="rudi" w:date="2014-12-21T02:07:00Z">
         <w:r>
           <w:rPr>
             <w:rFonts w:ascii="Lucida Sans" w:hAnsi="Lucida Sans"/>
@@ -26211,7 +26337,7 @@
           <w:t>75%</w:t>
         </w:r>
       </w:ins>
-      <w:del w:id="112" w:author="rudi" w:date="2014-12-21T02:07:00Z">
+      <w:del w:id="135" w:author="rudi" w:date="2014-12-21T02:07:00Z">
         <w:r>
           <w:rPr>
             <w:rFonts w:ascii="Lucida Sans" w:hAnsi="Lucida Sans"/>
@@ -26267,7 +26393,7 @@
         </w:rPr>
         <w:t xml:space="preserve"> and interpretation for th</w:t>
       </w:r>
-      <w:ins w:id="113" w:author="rudi" w:date="2014-12-21T02:08:00Z">
+      <w:ins w:id="136" w:author="rudi" w:date="2014-12-21T02:08:00Z">
         <w:r>
           <w:rPr>
             <w:rFonts w:ascii="Lucida Sans" w:hAnsi="Lucida Sans"/>
@@ -26278,7 +26404,7 @@
           <w:t>ose</w:t>
         </w:r>
       </w:ins>
-      <w:del w:id="114" w:author="rudi" w:date="2014-12-21T02:08:00Z">
+      <w:del w:id="137" w:author="rudi" w:date="2014-12-21T02:08:00Z">
         <w:r>
           <w:rPr>
             <w:rFonts w:ascii="Lucida Sans" w:hAnsi="Lucida Sans"/>
@@ -26352,7 +26478,7 @@
         </w:rPr>
         <w:t xml:space="preserve">after </w:t>
       </w:r>
-      <w:del w:id="115" w:author="rudi" w:date="2014-12-21T02:08:00Z">
+      <w:del w:id="138" w:author="rudi" w:date="2014-12-21T02:08:00Z">
         <w:r>
           <w:rPr>
             <w:rFonts w:ascii="Lucida Sans" w:hAnsi="Lucida Sans"/>
@@ -26399,7 +26525,7 @@
         </w:rPr>
         <w:t xml:space="preserve">is </w:t>
       </w:r>
-      <w:del w:id="116" w:author="rudi" w:date="2014-12-21T02:08:00Z">
+      <w:del w:id="139" w:author="rudi" w:date="2014-12-21T02:08:00Z">
         <w:r>
           <w:rPr>
             <w:rFonts w:ascii="Lucida Sans" w:hAnsi="Lucida Sans"/>
@@ -26437,7 +26563,7 @@
         </w:rPr>
         <w:t xml:space="preserve"> characterized by strong economic growth as well as an increase in inequality. </w:t>
       </w:r>
-      <w:del w:id="117" w:author="rudi" w:date="2014-12-21T02:08:00Z">
+      <w:del w:id="140" w:author="rudi" w:date="2014-12-21T02:08:00Z">
         <w:r>
           <w:rPr>
             <w:rFonts w:ascii="Lucida Sans" w:hAnsi="Lucida Sans"/>
@@ -26457,7 +26583,7 @@
           <w:delText xml:space="preserve"> </w:delText>
         </w:r>
       </w:del>
-      <w:ins w:id="118" w:author="rudi" w:date="2014-12-21T02:08:00Z">
+      <w:ins w:id="141" w:author="rudi" w:date="2014-12-21T02:08:00Z">
         <w:r>
           <w:rPr>
             <w:rFonts w:ascii="Lucida Sans" w:hAnsi="Lucida Sans"/>
@@ -26623,7 +26749,7 @@
         </w:rPr>
         <w:t xml:space="preserve"> to the results from survey data and trends diverge clearly. While</w:t>
       </w:r>
-      <w:del w:id="119" w:author="rudi" w:date="2014-12-21T02:09:00Z">
+      <w:del w:id="142" w:author="rudi" w:date="2014-12-21T02:09:00Z">
         <w:r>
           <w:rPr>
             <w:rFonts w:ascii="Lucida Sans" w:hAnsi="Lucida Sans"/>
@@ -26643,7 +26769,7 @@
         </w:rPr>
         <w:t xml:space="preserve"> survey data suggest</w:t>
       </w:r>
-      <w:del w:id="120" w:author="rudi" w:date="2014-12-21T02:09:00Z">
+      <w:del w:id="143" w:author="rudi" w:date="2014-12-21T02:09:00Z">
         <w:r>
           <w:rPr>
             <w:rFonts w:ascii="Lucida Sans" w:hAnsi="Lucida Sans"/>
@@ -26895,8 +27021,8 @@
         </w:rPr>
         <w:t xml:space="preserve">t seems </w:t>
       </w:r>
-      <w:commentRangeStart w:id="121"/>
-      <w:del w:id="122" w:author="rudi" w:date="2014-12-21T02:15:00Z">
+      <w:commentRangeStart w:id="144"/>
+      <w:del w:id="145" w:author="rudi" w:date="2014-12-21T02:15:00Z">
         <w:r>
           <w:rPr>
             <w:rFonts w:ascii="Lucida Sans" w:hAnsi="Lucida Sans"/>
@@ -26907,7 +27033,7 @@
           <w:delText xml:space="preserve">feasible </w:delText>
         </w:r>
       </w:del>
-      <w:ins w:id="123" w:author="rudi" w:date="2014-12-21T02:15:00Z">
+      <w:ins w:id="146" w:author="rudi" w:date="2014-12-21T02:15:00Z">
         <w:r>
           <w:rPr>
             <w:rFonts w:ascii="Lucida Sans" w:hAnsi="Lucida Sans"/>
@@ -26918,7 +27044,7 @@
           <w:t xml:space="preserve">plausible </w:t>
         </w:r>
       </w:ins>
-      <w:commentRangeStart w:id="124"/>
+      <w:commentRangeStart w:id="147"/>
       <w:r>
         <w:rPr>
           <w:rFonts w:ascii="Lucida Sans" w:hAnsi="Lucida Sans"/>
@@ -26928,7 +27054,7 @@
         </w:rPr>
         <w:t>that the recent trend is an increasing</w:t>
       </w:r>
-      <w:ins w:id="125" w:author="rudi" w:date="2014-12-21T02:15:00Z">
+      <w:ins w:id="148" w:author="rudi" w:date="2014-12-21T02:15:00Z">
         <w:r>
           <w:rPr>
             <w:rFonts w:ascii="Lucida Sans" w:hAnsi="Lucida Sans"/>
@@ -27042,7 +27168,7 @@
         </w:rPr>
         <w:t>.</w:t>
       </w:r>
-      <w:commentRangeEnd w:id="124"/>
+      <w:commentRangeEnd w:id="147"/>
       <w:r>
         <w:rPr>
           <w:rStyle w:val="CommentReference"/>
@@ -27050,9 +27176,9 @@
           <w:color w:val="auto"/>
           <w:lang w:val="de-CH" w:eastAsia="en-US" w:bidi="ar-SA"/>
         </w:rPr>
-        <w:commentReference w:id="124"/>
-      </w:r>
-      <w:commentRangeEnd w:id="121"/>
+        <w:commentReference w:id="147"/>
+      </w:r>
+      <w:commentRangeEnd w:id="144"/>
       <w:r>
         <w:rPr>
           <w:rStyle w:val="CommentReference"/>
@@ -27060,7 +27186,7 @@
           <w:color w:val="auto"/>
           <w:lang w:val="de-CH" w:eastAsia="en-US" w:bidi="ar-SA"/>
         </w:rPr>
-        <w:commentReference w:id="121"/>
+        <w:commentReference w:id="144"/>
       </w:r>
     </w:p>
     <w:p>
@@ -27073,7 +27199,7 @@
           <w:lang w:val="en-US"/>
         </w:rPr>
       </w:pPr>
-      <w:commentRangeStart w:id="126"/>
+      <w:commentRangeStart w:id="149"/>
       <w:r>
         <w:rPr>
           <w:rFonts w:ascii="Lucida Sans" w:hAnsi="Lucida Sans"/>
@@ -27173,7 +27299,7 @@
         </w:rPr>
         <w:t xml:space="preserve"> </w:t>
       </w:r>
-      <w:commentRangeEnd w:id="126"/>
+      <w:commentRangeEnd w:id="149"/>
       <w:r>
         <w:rPr>
           <w:rStyle w:val="CommentReference"/>
@@ -27181,7 +27307,7 @@
           <w:color w:val="auto"/>
           <w:lang w:val="de-CH" w:eastAsia="en-US" w:bidi="ar-SA"/>
         </w:rPr>
-        <w:commentReference w:id="126"/>
+        <w:commentReference w:id="149"/>
       </w:r>
       <w:r>
         <w:rPr>
@@ -27192,7 +27318,7 @@
         </w:rPr>
         <w:t>We recommend researchers to check t</w:t>
       </w:r>
-      <w:ins w:id="127" w:author="rudi" w:date="2014-12-21T02:17:00Z">
+      <w:ins w:id="150" w:author="rudi" w:date="2014-12-21T02:17:00Z">
         <w:r>
           <w:rPr>
             <w:rFonts w:ascii="Lucida Sans" w:hAnsi="Lucida Sans"/>
@@ -27203,7 +27329,7 @@
           <w:t>he</w:t>
         </w:r>
       </w:ins>
-      <w:del w:id="128" w:author="rudi" w:date="2014-12-21T02:17:00Z">
+      <w:del w:id="151" w:author="rudi" w:date="2014-12-21T02:17:00Z">
         <w:r>
           <w:rPr>
             <w:rFonts w:ascii="Lucida Sans" w:hAnsi="Lucida Sans"/>
@@ -27240,7 +27366,18 @@
           <w:szCs w:val="19"/>
           <w:lang w:val="en-US"/>
         </w:rPr>
-        <w:t>Inequality of incomes and wealth in Switzerland</w:t>
+        <w:t xml:space="preserve">Inequality of incomes and wealth in </w:t>
+      </w:r>
+      <w:r>
+        <w:rPr>
+          <w:rFonts w:ascii="Lucida Sans" w:hAnsi="Lucida Sans"/>
+          <w:i/>
+          <w:sz w:val="19"/>
+          <w:szCs w:val="19"/>
+          <w:lang w:val="en-US"/>
+        </w:rPr>
+        <w:lastRenderedPageBreak/>
+        <w:t>Switzerland</w:t>
       </w:r>
       <w:r>
         <w:rPr>
@@ -27251,7 +27388,7 @@
           <w:szCs w:val="19"/>
           <w:lang w:val="en-US"/>
         </w:rPr>
-        <w:footnoteReference w:id="14"/>
+        <w:footnoteReference w:id="15"/>
       </w:r>
       <w:r>
         <w:rPr>
@@ -27271,7 +27408,7 @@
         </w:rPr>
         <w:t xml:space="preserve"> in Switzerland</w:t>
       </w:r>
-      <w:ins w:id="130" w:author="rudi" w:date="2014-12-21T02:19:00Z">
+      <w:ins w:id="153" w:author="rudi" w:date="2014-12-21T02:19:00Z">
         <w:r>
           <w:rPr>
             <w:rFonts w:ascii="Lucida Sans" w:hAnsi="Lucida Sans"/>
@@ -27282,7 +27419,7 @@
           <w:t>:</w:t>
         </w:r>
       </w:ins>
-      <w:del w:id="131" w:author="rudi" w:date="2014-12-21T02:19:00Z">
+      <w:del w:id="154" w:author="rudi" w:date="2014-12-21T02:19:00Z">
         <w:r>
           <w:rPr>
             <w:rFonts w:ascii="Lucida Sans" w:hAnsi="Lucida Sans"/>
@@ -27320,7 +27457,7 @@
         </w:rPr>
         <w:t xml:space="preserve"> the cantons. But budget </w:t>
       </w:r>
-      <w:ins w:id="132" w:author="Hümbelin Oliver" w:date="2014-12-22T12:10:00Z">
+      <w:ins w:id="155" w:author="Hümbelin Oliver" w:date="2014-12-22T12:10:00Z">
         <w:r>
           <w:rPr>
             <w:rFonts w:ascii="Lucida Sans" w:hAnsi="Lucida Sans"/>
@@ -27340,7 +27477,7 @@
         </w:rPr>
         <w:t xml:space="preserve">restrictions </w:t>
       </w:r>
-      <w:del w:id="133" w:author="Hümbelin Oliver" w:date="2014-12-22T12:10:00Z">
+      <w:del w:id="156" w:author="Hümbelin Oliver" w:date="2014-12-22T12:10:00Z">
         <w:r>
           <w:rPr>
             <w:rFonts w:ascii="Lucida Sans" w:hAnsi="Lucida Sans"/>
@@ -27350,7 +27487,7 @@
           </w:rPr>
           <w:delText xml:space="preserve">and </w:delText>
         </w:r>
-        <w:commentRangeStart w:id="134"/>
+        <w:commentRangeStart w:id="157"/>
         <w:r>
           <w:rPr>
             <w:rFonts w:ascii="Lucida Sans" w:hAnsi="Lucida Sans"/>
@@ -27360,7 +27497,7 @@
           </w:rPr>
           <w:delText>technological development</w:delText>
         </w:r>
-        <w:commentRangeEnd w:id="134"/>
+        <w:commentRangeEnd w:id="157"/>
         <w:r>
           <w:rPr>
             <w:rStyle w:val="CommentReference"/>
@@ -27368,7 +27505,7 @@
             <w:color w:val="auto"/>
             <w:lang w:val="de-CH" w:eastAsia="en-US" w:bidi="ar-SA"/>
           </w:rPr>
-          <w:commentReference w:id="134"/>
+          <w:commentReference w:id="157"/>
         </w:r>
         <w:r>
           <w:rPr>
@@ -27389,7 +27526,7 @@
         </w:rPr>
         <w:t>reduce the possibility to archive such data. Furthermore privacy regulations differ on the federal level and sometimes prohibit the use of micro tax data for scientific purpose completely. Hence, for Switzerland it is only possible to get information</w:t>
       </w:r>
-      <w:del w:id="135" w:author="rudi" w:date="2014-12-21T02:20:00Z">
+      <w:del w:id="158" w:author="rudi" w:date="2014-12-21T02:20:00Z">
         <w:r>
           <w:rPr>
             <w:rFonts w:ascii="Lucida Sans" w:hAnsi="Lucida Sans"/>
@@ -27409,7 +27546,7 @@
         </w:rPr>
         <w:t xml:space="preserve"> starting </w:t>
       </w:r>
-      <w:del w:id="136" w:author="rudi" w:date="2014-12-21T02:20:00Z">
+      <w:del w:id="159" w:author="rudi" w:date="2014-12-21T02:20:00Z">
         <w:r>
           <w:rPr>
             <w:rFonts w:ascii="Lucida Sans" w:hAnsi="Lucida Sans"/>
@@ -27420,7 +27557,7 @@
           <w:delText xml:space="preserve">from </w:delText>
         </w:r>
       </w:del>
-      <w:ins w:id="137" w:author="rudi" w:date="2014-12-21T02:20:00Z">
+      <w:ins w:id="160" w:author="rudi" w:date="2014-12-21T02:20:00Z">
         <w:r>
           <w:rPr>
             <w:rFonts w:ascii="Lucida Sans" w:hAnsi="Lucida Sans"/>
@@ -27440,7 +27577,7 @@
         </w:rPr>
         <w:t>1990i</w:t>
       </w:r>
-      <w:ins w:id="138" w:author="rudi" w:date="2014-12-21T02:20:00Z">
+      <w:ins w:id="161" w:author="rudi" w:date="2014-12-21T02:20:00Z">
         <w:r>
           <w:rPr>
             <w:rFonts w:ascii="Lucida Sans" w:hAnsi="Lucida Sans"/>
@@ -27496,7 +27633,7 @@
         </w:rPr>
         <w:t xml:space="preserve">. The aggregated tax statistics from the FTA </w:t>
       </w:r>
-      <w:ins w:id="139" w:author="rudi" w:date="2014-12-21T02:21:00Z">
+      <w:ins w:id="162" w:author="rudi" w:date="2014-12-21T02:21:00Z">
         <w:r>
           <w:rPr>
             <w:rFonts w:ascii="Lucida Sans" w:hAnsi="Lucida Sans"/>
@@ -27507,7 +27644,7 @@
           <w:t>are</w:t>
         </w:r>
       </w:ins>
-      <w:del w:id="140" w:author="rudi" w:date="2014-12-21T02:21:00Z">
+      <w:del w:id="163" w:author="rudi" w:date="2014-12-21T02:21:00Z">
         <w:r>
           <w:rPr>
             <w:rFonts w:ascii="Lucida Sans" w:hAnsi="Lucida Sans"/>
@@ -27527,7 +27664,7 @@
         </w:rPr>
         <w:t xml:space="preserve"> therefore the source with the longest </w:t>
       </w:r>
-      <w:del w:id="141" w:author="rudi" w:date="2014-12-21T02:22:00Z">
+      <w:del w:id="164" w:author="rudi" w:date="2014-12-21T02:22:00Z">
         <w:r>
           <w:rPr>
             <w:rFonts w:ascii="Lucida Sans" w:hAnsi="Lucida Sans"/>
@@ -27538,7 +27675,7 @@
           <w:delText>reaching time coverage</w:delText>
         </w:r>
       </w:del>
-      <w:ins w:id="142" w:author="rudi" w:date="2014-12-21T02:22:00Z">
+      <w:ins w:id="165" w:author="rudi" w:date="2014-12-21T02:22:00Z">
         <w:r>
           <w:rPr>
             <w:rFonts w:ascii="Lucida Sans" w:hAnsi="Lucida Sans"/>
@@ -27610,12 +27747,12 @@
       <w:pPr>
         <w:pStyle w:val="Heading1"/>
       </w:pPr>
-      <w:bookmarkStart w:id="143" w:name="_Toc406505805"/>
+      <w:bookmarkStart w:id="166" w:name="_Toc406505805"/>
       <w:r>
         <w:lastRenderedPageBreak/>
         <w:t>Literaturverzeichnis</w:t>
       </w:r>
-      <w:bookmarkEnd w:id="143"/>
+      <w:bookmarkEnd w:id="166"/>
     </w:p>
     <w:p>
       <w:pPr>
@@ -27643,7 +27780,7 @@
 
 <file path=word/comments.xml><?xml version="1.0" encoding="utf-8"?>
 <w:comments xmlns:wpc="http://schemas.microsoft.com/office/word/2010/wordprocessingCanvas" xmlns:mc="http://schemas.openxmlformats.org/markup-compatibility/2006" xmlns:o="urn:schemas-microsoft-com:office:office" xmlns:r="http://schemas.openxmlformats.org/officeDocument/2006/relationships" xmlns:m="http://schemas.openxmlformats.org/officeDocument/2006/math" xmlns:v="urn:schemas-microsoft-com:vml" xmlns:wp14="http://schemas.microsoft.com/office/word/2010/wordprocessingDrawing" xmlns:wp="http://schemas.openxmlformats.org/drawingml/2006/wordprocessingDrawing" xmlns:w10="urn:schemas-microsoft-com:office:word" xmlns:w="http://schemas.openxmlformats.org/wordprocessingml/2006/main" xmlns:w14="http://schemas.microsoft.com/office/word/2010/wordml" xmlns:wpg="http://schemas.microsoft.com/office/word/2010/wordprocessingGroup" xmlns:wpi="http://schemas.microsoft.com/office/word/2010/wordprocessingInk" xmlns:wne="http://schemas.microsoft.com/office/word/2006/wordml" xmlns:wps="http://schemas.microsoft.com/office/word/2010/wordprocessingShape" mc:Ignorable="w14 wp14">
-  <w:comment w:id="49" w:author="Hümbelin Oliver" w:date="2014-12-22T11:32:00Z" w:initials="HO">
+  <w:comment w:id="52" w:author="Hümbelin Oliver" w:date="2015-01-09T14:24:00Z" w:initials="HO">
     <w:p>
       <w:pPr>
         <w:pStyle w:val="CommentText"/>
@@ -27655,19 +27792,11 @@
         <w:annotationRef/>
       </w:r>
       <w:r>
-        <w:t xml:space="preserve">Mit Zahlen in der </w:t>
-      </w:r>
-      <w:proofErr w:type="spellStart"/>
-      <w:r>
-        <w:t>Conclusion</w:t>
-      </w:r>
-      <w:proofErr w:type="spellEnd"/>
-      <w:r>
-        <w:t xml:space="preserve"> vergleichen</w:t>
+        <w:t>Generell: Es gibt keine Datenpunkte zwischen 1993.5 und 2003</w:t>
       </w:r>
     </w:p>
   </w:comment>
-  <w:comment w:id="52" w:author="Hümbelin Oliver" w:date="2014-12-22T11:31:00Z" w:initials="HO">
+  <w:comment w:id="71" w:author="Hümbelin Oliver" w:date="2014-12-22T11:32:00Z" w:initials="HO">
     <w:p>
       <w:pPr>
         <w:pStyle w:val="CommentText"/>
@@ -27691,7 +27820,7 @@
       </w:r>
     </w:p>
   </w:comment>
-  <w:comment w:id="56" w:author="Hümbelin Oliver" w:date="2014-12-18T12:10:00Z" w:initials="HO">
+  <w:comment w:id="75" w:author="Hümbelin Oliver" w:date="2014-12-22T11:31:00Z" w:initials="HO">
     <w:p>
       <w:pPr>
         <w:pStyle w:val="CommentText"/>
@@ -27703,11 +27832,19 @@
         <w:annotationRef/>
       </w:r>
       <w:r>
-        <w:t>In den Grafiken zeigen wir erst ab 2003…</w:t>
+        <w:t xml:space="preserve">Mit Zahlen in der </w:t>
+      </w:r>
+      <w:proofErr w:type="spellStart"/>
+      <w:r>
+        <w:t>Conclusion</w:t>
+      </w:r>
+      <w:proofErr w:type="spellEnd"/>
+      <w:r>
+        <w:t xml:space="preserve"> vergleichen</w:t>
       </w:r>
     </w:p>
   </w:comment>
-  <w:comment w:id="57" w:author="rudi" w:date="2014-12-21T01:28:00Z" w:initials="r">
+  <w:comment w:id="79" w:author="Hümbelin Oliver" w:date="2014-12-18T12:10:00Z" w:initials="HO">
     <w:p>
       <w:pPr>
         <w:pStyle w:val="CommentText"/>
@@ -27719,126 +27856,142 @@
         <w:annotationRef/>
       </w:r>
       <w:r>
-        <w:rPr>
-          <w:rStyle w:val="CommentReference"/>
-        </w:rPr>
-        <w:t xml:space="preserve">Ja die punkte in der </w:t>
-      </w:r>
-      <w:proofErr w:type="spellStart"/>
-      <w:r>
-        <w:rPr>
-          <w:rStyle w:val="CommentReference"/>
-        </w:rPr>
-        <w:t>grafik</w:t>
-      </w:r>
-      <w:proofErr w:type="spellEnd"/>
-      <w:r>
-        <w:rPr>
-          <w:rStyle w:val="CommentReference"/>
-        </w:rPr>
-        <w:t xml:space="preserve"> haben wir rausgekickt weil das </w:t>
-      </w:r>
-      <w:proofErr w:type="spellStart"/>
-      <w:r>
-        <w:rPr>
-          <w:rStyle w:val="CommentReference"/>
-        </w:rPr>
-        <w:t>gap</w:t>
-      </w:r>
-      <w:proofErr w:type="spellEnd"/>
-      <w:r>
-        <w:rPr>
-          <w:rStyle w:val="CommentReference"/>
-        </w:rPr>
-        <w:t xml:space="preserve"> sonst so prominent kommt. Der </w:t>
-      </w:r>
-      <w:proofErr w:type="spellStart"/>
-      <w:r>
-        <w:rPr>
-          <w:rStyle w:val="CommentReference"/>
-        </w:rPr>
-        <w:t>text</w:t>
-      </w:r>
-      <w:proofErr w:type="spellEnd"/>
-      <w:r>
-        <w:rPr>
-          <w:rStyle w:val="CommentReference"/>
-        </w:rPr>
-        <w:t xml:space="preserve"> verlangt es aber fast die wieder reinzumachen oder? Also man könnte auch den </w:t>
-      </w:r>
-      <w:proofErr w:type="spellStart"/>
-      <w:r>
-        <w:rPr>
-          <w:rStyle w:val="CommentReference"/>
-        </w:rPr>
-        <w:t>text</w:t>
-      </w:r>
-      <w:proofErr w:type="spellEnd"/>
-      <w:r>
-        <w:rPr>
-          <w:rStyle w:val="CommentReference"/>
-        </w:rPr>
-        <w:t xml:space="preserve"> ändern aber das „ab 1995 </w:t>
-      </w:r>
-      <w:proofErr w:type="spellStart"/>
-      <w:r>
-        <w:rPr>
-          <w:rStyle w:val="CommentReference"/>
-        </w:rPr>
-        <w:t>reported</w:t>
-      </w:r>
-      <w:proofErr w:type="spellEnd"/>
-      <w:r>
-        <w:rPr>
-          <w:rStyle w:val="CommentReference"/>
-        </w:rPr>
-        <w:t xml:space="preserve"> FTA“ zwingt uns  fast die </w:t>
-      </w:r>
-      <w:proofErr w:type="spellStart"/>
-      <w:r>
-        <w:rPr>
-          <w:rStyle w:val="CommentReference"/>
-        </w:rPr>
-        <w:t>grafik</w:t>
-      </w:r>
-      <w:proofErr w:type="spellEnd"/>
-      <w:r>
-        <w:rPr>
-          <w:rStyle w:val="CommentReference"/>
-        </w:rPr>
-        <w:t xml:space="preserve"> </w:t>
-      </w:r>
-      <w:proofErr w:type="spellStart"/>
-      <w:r>
-        <w:rPr>
-          <w:rStyle w:val="CommentReference"/>
-        </w:rPr>
-        <w:t>anzpassen</w:t>
-      </w:r>
-      <w:proofErr w:type="spellEnd"/>
-      <w:r>
-        <w:rPr>
-          <w:rStyle w:val="CommentReference"/>
-        </w:rPr>
-        <w:t xml:space="preserve">, nicht den </w:t>
-      </w:r>
-      <w:proofErr w:type="spellStart"/>
-      <w:r>
-        <w:rPr>
-          <w:rStyle w:val="CommentReference"/>
-        </w:rPr>
-        <w:t>text</w:t>
-      </w:r>
-      <w:proofErr w:type="spellEnd"/>
-      <w:r>
-        <w:rPr>
-          <w:rStyle w:val="CommentReference"/>
-        </w:rPr>
-        <w:t>, oder?</w:t>
+        <w:t>In den Grafiken zeigen wir erst ab 2003…</w:t>
       </w:r>
     </w:p>
   </w:comment>
-  <w:comment w:id="69" w:author="rudi" w:date="2014-12-21T01:46:00Z" w:initials="r">
+  <w:comment w:id="80" w:author="rudi" w:date="2014-12-21T01:28:00Z" w:initials="r">
+    <w:p>
+      <w:pPr>
+        <w:pStyle w:val="CommentText"/>
+      </w:pPr>
+      <w:r>
+        <w:rPr>
+          <w:rStyle w:val="CommentReference"/>
+        </w:rPr>
+        <w:annotationRef/>
+      </w:r>
+      <w:r>
+        <w:rPr>
+          <w:rStyle w:val="CommentReference"/>
+        </w:rPr>
+        <w:t xml:space="preserve">Ja die punkte in der </w:t>
+      </w:r>
+      <w:proofErr w:type="spellStart"/>
+      <w:r>
+        <w:rPr>
+          <w:rStyle w:val="CommentReference"/>
+        </w:rPr>
+        <w:t>grafik</w:t>
+      </w:r>
+      <w:proofErr w:type="spellEnd"/>
+      <w:r>
+        <w:rPr>
+          <w:rStyle w:val="CommentReference"/>
+        </w:rPr>
+        <w:t xml:space="preserve"> haben wir rausgekickt weil das </w:t>
+      </w:r>
+      <w:proofErr w:type="spellStart"/>
+      <w:r>
+        <w:rPr>
+          <w:rStyle w:val="CommentReference"/>
+        </w:rPr>
+        <w:t>gap</w:t>
+      </w:r>
+      <w:proofErr w:type="spellEnd"/>
+      <w:r>
+        <w:rPr>
+          <w:rStyle w:val="CommentReference"/>
+        </w:rPr>
+        <w:t xml:space="preserve"> sonst so prominent kommt. Der </w:t>
+      </w:r>
+      <w:proofErr w:type="spellStart"/>
+      <w:r>
+        <w:rPr>
+          <w:rStyle w:val="CommentReference"/>
+        </w:rPr>
+        <w:t>text</w:t>
+      </w:r>
+      <w:proofErr w:type="spellEnd"/>
+      <w:r>
+        <w:rPr>
+          <w:rStyle w:val="CommentReference"/>
+        </w:rPr>
+        <w:t xml:space="preserve"> verlangt es aber fast die wieder reinzumachen oder? Also man könnte auch den </w:t>
+      </w:r>
+      <w:proofErr w:type="spellStart"/>
+      <w:r>
+        <w:rPr>
+          <w:rStyle w:val="CommentReference"/>
+        </w:rPr>
+        <w:t>text</w:t>
+      </w:r>
+      <w:proofErr w:type="spellEnd"/>
+      <w:r>
+        <w:rPr>
+          <w:rStyle w:val="CommentReference"/>
+        </w:rPr>
+        <w:t xml:space="preserve"> ändern aber das „ab 1995 </w:t>
+      </w:r>
+      <w:proofErr w:type="spellStart"/>
+      <w:r>
+        <w:rPr>
+          <w:rStyle w:val="CommentReference"/>
+        </w:rPr>
+        <w:t>reported</w:t>
+      </w:r>
+      <w:proofErr w:type="spellEnd"/>
+      <w:r>
+        <w:rPr>
+          <w:rStyle w:val="CommentReference"/>
+        </w:rPr>
+        <w:t xml:space="preserve"> FTA“ zwingt uns  fast die </w:t>
+      </w:r>
+      <w:proofErr w:type="spellStart"/>
+      <w:r>
+        <w:rPr>
+          <w:rStyle w:val="CommentReference"/>
+        </w:rPr>
+        <w:t>grafik</w:t>
+      </w:r>
+      <w:proofErr w:type="spellEnd"/>
+      <w:r>
+        <w:rPr>
+          <w:rStyle w:val="CommentReference"/>
+        </w:rPr>
+        <w:t xml:space="preserve"> </w:t>
+      </w:r>
+      <w:proofErr w:type="spellStart"/>
+      <w:r>
+        <w:rPr>
+          <w:rStyle w:val="CommentReference"/>
+        </w:rPr>
+        <w:t>anzpassen</w:t>
+      </w:r>
+      <w:proofErr w:type="spellEnd"/>
+      <w:r>
+        <w:rPr>
+          <w:rStyle w:val="CommentReference"/>
+        </w:rPr>
+        <w:t xml:space="preserve">, nicht den </w:t>
+      </w:r>
+      <w:proofErr w:type="spellStart"/>
+      <w:r>
+        <w:rPr>
+          <w:rStyle w:val="CommentReference"/>
+        </w:rPr>
+        <w:t>text</w:t>
+      </w:r>
+      <w:proofErr w:type="spellEnd"/>
+      <w:r>
+        <w:rPr>
+          <w:rStyle w:val="CommentReference"/>
+        </w:rPr>
+        <w:t>, oder?</w:t>
+      </w:r>
+    </w:p>
+  </w:comment>
+  <w:comment w:id="92" w:author="rudi" w:date="2014-12-21T01:46:00Z" w:initials="r">
     <w:p>
       <w:pPr>
         <w:pStyle w:val="CommentText"/>
@@ -27883,7 +28036,7 @@
       </w:pPr>
     </w:p>
   </w:comment>
-  <w:comment w:id="78" w:author="rudi" w:date="2014-12-21T01:48:00Z" w:initials="r">
+  <w:comment w:id="101" w:author="rudi" w:date="2014-12-21T01:48:00Z" w:initials="r">
     <w:p>
       <w:pPr>
         <w:pStyle w:val="CommentText"/>
@@ -27913,7 +28066,7 @@
       </w:r>
     </w:p>
   </w:comment>
-  <w:comment w:id="81" w:author="rudi" w:date="2014-12-21T01:49:00Z" w:initials="r">
+  <w:comment w:id="104" w:author="rudi" w:date="2014-12-21T01:49:00Z" w:initials="r">
     <w:p>
       <w:pPr>
         <w:pStyle w:val="CommentText"/>
@@ -27929,7 +28082,7 @@
       </w:r>
     </w:p>
   </w:comment>
-  <w:comment w:id="84" w:author="rudi" w:date="2014-12-21T01:51:00Z" w:initials="r">
+  <w:comment w:id="107" w:author="rudi" w:date="2014-12-21T01:51:00Z" w:initials="r">
     <w:p>
       <w:pPr>
         <w:pStyle w:val="CommentText"/>
@@ -27961,7 +28114,7 @@
       </w:r>
     </w:p>
   </w:comment>
-  <w:comment w:id="89" w:author="rudi" w:date="2014-12-21T01:56:00Z" w:initials="r">
+  <w:comment w:id="112" w:author="rudi" w:date="2014-12-21T01:56:00Z" w:initials="r">
     <w:p>
       <w:pPr>
         <w:pStyle w:val="CommentText"/>
@@ -27993,7 +28146,7 @@
       </w:r>
     </w:p>
   </w:comment>
-  <w:comment w:id="99" w:author="rudi" w:date="2014-12-21T02:03:00Z" w:initials="r">
+  <w:comment w:id="122" w:author="rudi" w:date="2014-12-21T02:03:00Z" w:initials="r">
     <w:p>
       <w:pPr>
         <w:pStyle w:val="CommentText"/>
@@ -28033,7 +28186,7 @@
       </w:r>
     </w:p>
   </w:comment>
-  <w:comment w:id="124" w:author="rudi" w:date="2014-12-21T02:23:00Z" w:initials="r">
+  <w:comment w:id="147" w:author="rudi" w:date="2014-12-21T02:23:00Z" w:initials="r">
     <w:p>
       <w:pPr>
         <w:pStyle w:val="CommentText"/>
@@ -28049,7 +28202,7 @@
       </w:r>
     </w:p>
   </w:comment>
-  <w:comment w:id="121" w:author="Hümbelin Oliver" w:date="2014-12-22T11:34:00Z" w:initials="HO">
+  <w:comment w:id="144" w:author="Hümbelin Oliver" w:date="2014-12-22T11:34:00Z" w:initials="HO">
     <w:p>
       <w:pPr>
         <w:pStyle w:val="CommentText"/>
@@ -28075,7 +28228,7 @@
       <w:proofErr w:type="spellEnd"/>
     </w:p>
   </w:comment>
-  <w:comment w:id="126" w:author="rudi" w:date="2014-12-21T02:17:00Z" w:initials="r">
+  <w:comment w:id="149" w:author="rudi" w:date="2014-12-21T02:17:00Z" w:initials="r">
     <w:p>
       <w:pPr>
         <w:pStyle w:val="CommentText"/>
@@ -28104,7 +28257,7 @@
       </w:r>
     </w:p>
   </w:comment>
-  <w:comment w:id="134" w:author="rudi" w:date="2014-12-21T02:19:00Z" w:initials="r">
+  <w:comment w:id="157" w:author="rudi" w:date="2014-12-21T02:19:00Z" w:initials="r">
     <w:p>
       <w:pPr>
         <w:pStyle w:val="CommentText"/>
@@ -28270,7 +28423,7 @@
                               <w:sz w:val="16"/>
                               <w:szCs w:val="16"/>
                             </w:rPr>
-                            <w:t>21</w:t>
+                            <w:t>6</w:t>
                           </w:r>
                           <w:r>
                             <w:rPr>
@@ -28341,7 +28494,7 @@
                         <w:sz w:val="16"/>
                         <w:szCs w:val="16"/>
                       </w:rPr>
-                      <w:t>21</w:t>
+                      <w:t>6</w:t>
                     </w:r>
                     <w:r>
                       <w:rPr>
@@ -28595,34 +28748,6 @@
           <w:lang w:val="en-US"/>
         </w:rPr>
       </w:pPr>
-      <w:del w:id="14" w:author="rudi" w:date="2014-12-21T01:21:00Z">
-        <w:r>
-          <w:rPr>
-            <w:lang w:val="en-US"/>
-          </w:rPr>
-          <w:delText xml:space="preserve"> </w:delText>
-        </w:r>
-      </w:del>
-      <w:r>
-        <w:rPr>
-          <w:lang w:val="en-US"/>
-        </w:rPr>
-        <w:t>(2)</w:t>
-      </w:r>
-      <w:r>
-        <w:rPr>
-          <w:lang w:val="en-US"/>
-        </w:rPr>
-        <w:t xml:space="preserve"> strong principle of transfers,</w:t>
-      </w:r>
-    </w:p>
-    <w:p>
-      <w:pPr>
-        <w:pStyle w:val="FootnoteText"/>
-        <w:rPr>
-          <w:lang w:val="en-US"/>
-        </w:rPr>
-      </w:pPr>
       <w:del w:id="15" w:author="rudi" w:date="2014-12-21T01:21:00Z">
         <w:r>
           <w:rPr>
@@ -28635,6 +28760,34 @@
         <w:rPr>
           <w:lang w:val="en-US"/>
         </w:rPr>
+        <w:t>(2)</w:t>
+      </w:r>
+      <w:r>
+        <w:rPr>
+          <w:lang w:val="en-US"/>
+        </w:rPr>
+        <w:t xml:space="preserve"> strong principle of transfers,</w:t>
+      </w:r>
+    </w:p>
+    <w:p>
+      <w:pPr>
+        <w:pStyle w:val="FootnoteText"/>
+        <w:rPr>
+          <w:lang w:val="en-US"/>
+        </w:rPr>
+      </w:pPr>
+      <w:del w:id="16" w:author="rudi" w:date="2014-12-21T01:21:00Z">
+        <w:r>
+          <w:rPr>
+            <w:lang w:val="en-US"/>
+          </w:rPr>
+          <w:delText xml:space="preserve"> </w:delText>
+        </w:r>
+      </w:del>
+      <w:r>
+        <w:rPr>
+          <w:lang w:val="en-US"/>
+        </w:rPr>
         <w:t xml:space="preserve">(3) scale invariance, </w:t>
       </w:r>
     </w:p>
@@ -28693,7 +28846,7 @@
       <w:r>
         <w:rPr>
           <w:lang w:val="en-US"/>
-          <w:rPrChange w:id="29" w:author="rudi" w:date="2014-12-17T01:09:00Z">
+          <w:rPrChange w:id="35" w:author="rudi" w:date="2014-12-17T01:09:00Z">
             <w:rPr/>
           </w:rPrChange>
         </w:rPr>
@@ -28888,7 +29041,35 @@
         <w:rPr>
           <w:lang w:val="en-US"/>
         </w:rPr>
-        <w:t>professional expenses, travel expenses, interest on debt, alimonies, training costs, two-earner deduction, party contributio</w:t>
+        <w:t xml:space="preserve">professional expenses, travel expenses, interest on debt, alimonies, training </w:t>
+      </w:r>
+      <w:proofErr w:type="spellStart"/>
+      <w:r>
+        <w:rPr>
+          <w:lang w:val="en-US"/>
+        </w:rPr>
+        <w:t>costs</w:t>
+      </w:r>
+      <w:del w:id="42" w:author="Hümbelin Oliver" w:date="2015-01-09T14:53:00Z">
+        <w:r>
+          <w:rPr>
+            <w:lang w:val="en-US"/>
+          </w:rPr>
+          <w:delText xml:space="preserve">, two-earner deduction, </w:delText>
+        </w:r>
+      </w:del>
+      <w:r>
+        <w:rPr>
+          <w:lang w:val="en-US"/>
+        </w:rPr>
+        <w:t>party</w:t>
+      </w:r>
+      <w:proofErr w:type="spellEnd"/>
+      <w:r>
+        <w:rPr>
+          <w:lang w:val="en-US"/>
+        </w:rPr>
+        <w:t xml:space="preserve"> contributio</w:t>
       </w:r>
       <w:r>
         <w:rPr>
@@ -28908,14 +29089,74 @@
         <w:rPr>
           <w:lang w:val="en-US"/>
         </w:rPr>
-        <w:t xml:space="preserve"> 3a'', buying into the pension plan and sideline deductions</w:t>
-      </w:r>
-      <w:r>
-        <w:rPr>
-          <w:lang w:val="en-US"/>
-        </w:rPr>
-        <w:t>, medical expenses, charitable donations, tax-free amounts</w:t>
-      </w:r>
+        <w:t xml:space="preserve"> 3a'', buying into the pension plan</w:t>
+      </w:r>
+      <w:del w:id="43" w:author="Hümbelin Oliver" w:date="2015-01-09T14:57:00Z">
+        <w:r>
+          <w:rPr>
+            <w:lang w:val="en-US"/>
+          </w:rPr>
+          <w:delText xml:space="preserve"> and sideline deductions</w:delText>
+        </w:r>
+      </w:del>
+      <w:r>
+        <w:rPr>
+          <w:lang w:val="en-US"/>
+        </w:rPr>
+        <w:t>, medical expenses</w:t>
+      </w:r>
+      <w:ins w:id="44" w:author="Hümbelin Oliver" w:date="2015-01-09T14:55:00Z">
+        <w:r>
+          <w:rPr>
+            <w:lang w:val="en-US"/>
+          </w:rPr>
+          <w:t xml:space="preserve"> </w:t>
+        </w:r>
+        <w:proofErr w:type="spellStart"/>
+        <w:r>
+          <w:rPr>
+            <w:lang w:val="en-US"/>
+          </w:rPr>
+          <w:t>and</w:t>
+        </w:r>
+      </w:ins>
+      <w:del w:id="45" w:author="Hümbelin Oliver" w:date="2015-01-09T14:55:00Z">
+        <w:r>
+          <w:rPr>
+            <w:lang w:val="en-US"/>
+          </w:rPr>
+          <w:delText xml:space="preserve">, </w:delText>
+        </w:r>
+      </w:del>
+      <w:r>
+        <w:rPr>
+          <w:lang w:val="en-US"/>
+        </w:rPr>
+        <w:t>charitable</w:t>
+      </w:r>
+      <w:proofErr w:type="spellEnd"/>
+      <w:r>
+        <w:rPr>
+          <w:lang w:val="en-US"/>
+        </w:rPr>
+        <w:t xml:space="preserve"> donation</w:t>
+      </w:r>
+      <w:ins w:id="46" w:author="Hümbelin Oliver" w:date="2015-01-09T14:55:00Z">
+        <w:r>
+          <w:rPr>
+            <w:lang w:val="en-US"/>
+          </w:rPr>
+          <w:t>s</w:t>
+        </w:r>
+      </w:ins>
+      <w:del w:id="47" w:author="Hümbelin Oliver" w:date="2015-01-09T14:55:00Z">
+        <w:r>
+          <w:rPr>
+            <w:lang w:val="en-US"/>
+          </w:rPr>
+          <w:delText>s, tax-free amounts</w:delText>
+        </w:r>
+      </w:del>
     </w:p>
   </w:footnote>
   <w:footnote w:id="7">
@@ -28969,7 +29210,23 @@
           <w:color w:val="222222"/>
           <w:lang w:val="en-US"/>
         </w:rPr>
-        <w:t>, interests, deductions for children and supported persons, second earner deductions.</w:t>
+        <w:t>, interests</w:t>
+      </w:r>
+      <w:ins w:id="48" w:author="Hümbelin Oliver" w:date="2015-01-09T14:59:00Z">
+        <w:r>
+          <w:rPr>
+            <w:color w:val="222222"/>
+            <w:lang w:val="en-US"/>
+          </w:rPr>
+          <w:t xml:space="preserve"> earned by savings</w:t>
+        </w:r>
+      </w:ins>
+      <w:r>
+        <w:rPr>
+          <w:color w:val="222222"/>
+          <w:lang w:val="en-US"/>
+        </w:rPr>
+        <w:t>, deductions for children and supported persons, second earner deductions.</w:t>
       </w:r>
     </w:p>
   </w:footnote>
@@ -29314,72 +29571,14 @@
     <w:p>
       <w:pPr>
         <w:pStyle w:val="FootnoteText"/>
-      </w:pPr>
-      <w:r>
-        <w:rPr>
-          <w:rStyle w:val="FootnoteReference"/>
-        </w:rPr>
-        <w:footnoteRef/>
-      </w:r>
-      <w:r>
-        <w:t xml:space="preserve"> </w:t>
-      </w:r>
-      <w:hyperlink r:id="rId1" w:history="1">
-        <w:r>
-          <w:rPr>
-            <w:rStyle w:val="Hyperlink"/>
-          </w:rPr>
-          <w:t>http://www.bfs.admin.ch/bfs/portal/de/index/infothek/lexikon/lex/0.topic.1.html</w:t>
-        </w:r>
-      </w:hyperlink>
-      <w:r>
-        <w:t xml:space="preserve"> (</w:t>
-      </w:r>
-      <w:r>
-        <w:t>13.4.3 Sozialhilfe und Asylwesen)</w:t>
-      </w:r>
-    </w:p>
-  </w:footnote>
-  <w:footnote w:id="12">
-    <w:p>
-      <w:pPr>
-        <w:pStyle w:val="FootnoteText"/>
-        <w:rPr>
-          <w:lang w:val="en-US"/>
-        </w:rPr>
-      </w:pPr>
-      <w:r>
-        <w:rPr>
-          <w:rStyle w:val="FootnoteReference"/>
-        </w:rPr>
-        <w:footnoteRef/>
-      </w:r>
-      <w:r>
-        <w:rPr>
-          <w:lang w:val="en-US"/>
-        </w:rPr>
-        <w:t xml:space="preserve"> We consider only the threshold for single tax units, because married tax units are very seldom </w:t>
-      </w:r>
-      <w:r>
-        <w:rPr>
-          <w:lang w:val="en-US"/>
-        </w:rPr>
-        <w:t xml:space="preserve">exempted from direct federal taxes although the threshold is set at a higher level. We accounted for the variation of the exemption threshold over time. The threshold was raised in 2003 (from 14’900 CHF to 16’100 CHF for singles) and in 2011 (to 17’700 CHF) </w:t>
-      </w:r>
-    </w:p>
-  </w:footnote>
-  <w:footnote w:id="13">
-    <w:p>
-      <w:pPr>
-        <w:pStyle w:val="FootnoteText"/>
-        <w:rPr>
-          <w:lang w:val="en-US"/>
-          <w:rPrChange w:id="73" w:author="rudi" w:date="2014-12-22T14:51:00Z">
+        <w:rPr>
+          <w:lang w:val="en-US"/>
+          <w:rPrChange w:id="61" w:author="Hümbelin Oliver" w:date="2015-01-09T15:02:00Z">
             <w:rPr/>
           </w:rPrChange>
         </w:rPr>
       </w:pPr>
-      <w:ins w:id="74" w:author="rudi" w:date="2014-12-22T14:51:00Z">
+      <w:ins w:id="62" w:author="Hümbelin Oliver" w:date="2015-01-09T15:02:00Z">
         <w:r>
           <w:rPr>
             <w:rStyle w:val="FootnoteReference"/>
@@ -29389,14 +29588,158 @@
         <w:r>
           <w:rPr>
             <w:lang w:val="en-US"/>
-            <w:rPrChange w:id="75" w:author="rudi" w:date="2014-12-22T14:51:00Z">
+            <w:rPrChange w:id="63" w:author="Hümbelin Oliver" w:date="2015-01-09T15:02:00Z">
+              <w:rPr/>
+            </w:rPrChange>
+          </w:rPr>
+          <w:t xml:space="preserve"> See section </w:t>
+        </w:r>
+        <w:r>
+          <w:fldChar w:fldCharType="begin"/>
+        </w:r>
+        <w:r>
+          <w:rPr>
+            <w:lang w:val="en-US"/>
+            <w:rPrChange w:id="64" w:author="Hümbelin Oliver" w:date="2015-01-09T15:02:00Z">
+              <w:rPr/>
+            </w:rPrChange>
+          </w:rPr>
+          <w:instrText xml:space="preserve"> REF _Ref408579088 \r \h </w:instrText>
+        </w:r>
+      </w:ins>
+      <w:r>
+        <w:fldChar w:fldCharType="separate"/>
+      </w:r>
+      <w:ins w:id="65" w:author="Hümbelin Oliver" w:date="2015-01-09T15:02:00Z">
+        <w:r>
+          <w:rPr>
+            <w:lang w:val="en-US"/>
+            <w:rPrChange w:id="66" w:author="Hümbelin Oliver" w:date="2015-01-09T15:02:00Z">
+              <w:rPr/>
+            </w:rPrChange>
+          </w:rPr>
+          <w:t>5.4</w:t>
+        </w:r>
+        <w:r>
+          <w:fldChar w:fldCharType="end"/>
+        </w:r>
+        <w:r>
+          <w:rPr>
+            <w:lang w:val="en-US"/>
+          </w:rPr>
+          <w:t xml:space="preserve"> for additional information</w:t>
+        </w:r>
+        <w:r>
+          <w:rPr>
+            <w:lang w:val="en-US"/>
+          </w:rPr>
+          <w:t xml:space="preserve"> </w:t>
+        </w:r>
+        <w:r>
+          <w:rPr>
+            <w:lang w:val="en-US"/>
+            <w:rPrChange w:id="67" w:author="Hümbelin Oliver" w:date="2015-01-09T15:02:00Z">
+              <w:rPr/>
+            </w:rPrChange>
+          </w:rPr>
+          <w:t>on special cases</w:t>
+        </w:r>
+        <w:r>
+          <w:rPr>
+            <w:lang w:val="en-US"/>
+          </w:rPr>
+          <w:t>.</w:t>
+        </w:r>
+      </w:ins>
+    </w:p>
+  </w:footnote>
+  <w:footnote w:id="12">
+    <w:p>
+      <w:pPr>
+        <w:pStyle w:val="FootnoteText"/>
+      </w:pPr>
+      <w:r>
+        <w:rPr>
+          <w:rStyle w:val="FootnoteReference"/>
+        </w:rPr>
+        <w:footnoteRef/>
+      </w:r>
+      <w:r>
+        <w:t xml:space="preserve"> </w:t>
+      </w:r>
+      <w:hyperlink r:id="rId1" w:history="1">
+        <w:r>
+          <w:rPr>
+            <w:rStyle w:val="Hyperlink"/>
+          </w:rPr>
+          <w:t>http://www.bfs.admin.ch/bfs/portal/de/index/infothek/lexikon/lex/0.topic.1.html</w:t>
+        </w:r>
+      </w:hyperlink>
+      <w:r>
+        <w:t xml:space="preserve"> (</w:t>
+      </w:r>
+      <w:r>
+        <w:t>13.4.3 Sozialhilfe und Asylwesen)</w:t>
+      </w:r>
+    </w:p>
+  </w:footnote>
+  <w:footnote w:id="13">
+    <w:p>
+      <w:pPr>
+        <w:pStyle w:val="FootnoteText"/>
+        <w:rPr>
+          <w:lang w:val="en-US"/>
+        </w:rPr>
+      </w:pPr>
+      <w:r>
+        <w:rPr>
+          <w:rStyle w:val="FootnoteReference"/>
+        </w:rPr>
+        <w:footnoteRef/>
+      </w:r>
+      <w:r>
+        <w:rPr>
+          <w:lang w:val="en-US"/>
+        </w:rPr>
+        <w:t xml:space="preserve"> We consider only the threshold for single tax units, because married tax units are very seldom </w:t>
+      </w:r>
+      <w:r>
+        <w:rPr>
+          <w:lang w:val="en-US"/>
+        </w:rPr>
+        <w:t xml:space="preserve">exempted from direct federal taxes although the threshold is set at a higher level. We accounted for the variation of the exemption threshold over time. The threshold was raised in 2003 (from 14’900 CHF to 16’100 CHF for singles) and in 2011 (to 17’700 CHF) </w:t>
+      </w:r>
+    </w:p>
+  </w:footnote>
+  <w:footnote w:id="14">
+    <w:p>
+      <w:pPr>
+        <w:pStyle w:val="FootnoteText"/>
+        <w:rPr>
+          <w:lang w:val="en-US"/>
+          <w:rPrChange w:id="96" w:author="rudi" w:date="2014-12-22T14:51:00Z">
+            <w:rPr/>
+          </w:rPrChange>
+        </w:rPr>
+      </w:pPr>
+      <w:ins w:id="97" w:author="rudi" w:date="2014-12-22T14:51:00Z">
+        <w:r>
+          <w:rPr>
+            <w:rStyle w:val="FootnoteReference"/>
+          </w:rPr>
+          <w:footnoteRef/>
+        </w:r>
+        <w:r>
+          <w:rPr>
+            <w:lang w:val="en-US"/>
+            <w:rPrChange w:id="98" w:author="rudi" w:date="2014-12-22T14:51:00Z">
               <w:rPr/>
             </w:rPrChange>
           </w:rPr>
           <w:t xml:space="preserve"> </w:t>
         </w:r>
       </w:ins>
-      <w:ins w:id="76" w:author="rudi" w:date="2014-12-23T02:54:00Z">
+      <w:ins w:id="99" w:author="rudi" w:date="2014-12-23T02:54:00Z">
         <w:r>
           <w:rPr>
             <w:lang w:val="en-US"/>
@@ -29405,7 +29748,7 @@
         </w:r>
       </w:ins>
       <w:proofErr w:type="gramStart"/>
-      <w:ins w:id="77" w:author="rudi" w:date="2014-12-23T02:55:00Z">
+      <w:ins w:id="100" w:author="rudi" w:date="2014-12-23T02:55:00Z">
         <w:r>
           <w:rPr>
             <w:lang w:val="en-US"/>
@@ -29422,7 +29765,7 @@
       </w:ins>
     </w:p>
   </w:footnote>
-  <w:footnote w:id="14">
+  <w:footnote w:id="15">
     <w:p>
       <w:pPr>
         <w:pStyle w:val="FootnoteText"/>
@@ -29448,7 +29791,7 @@
       <w:r>
         <w:rPr>
           <w:lang w:val="en-US"/>
-          <w:rPrChange w:id="129" w:author="rudi" w:date="2014-12-21T01:21:00Z">
+          <w:rPrChange w:id="152" w:author="rudi" w:date="2014-12-21T01:21:00Z">
             <w:rPr/>
           </w:rPrChange>
         </w:rPr>
@@ -32133,7 +32476,6 @@
   <w:style w:type="character" w:default="1" w:styleId="DefaultParagraphFont">
     <w:name w:val="Default Paragraph Font"/>
     <w:uiPriority w:val="1"/>
-    <w:semiHidden/>
     <w:unhideWhenUsed/>
   </w:style>
   <w:style w:type="table" w:default="1" w:styleId="TableNormal">
@@ -33158,7 +33500,6 @@
   <w:style w:type="character" w:default="1" w:styleId="DefaultParagraphFont">
     <w:name w:val="Default Paragraph Font"/>
     <w:uiPriority w:val="1"/>
-    <w:semiHidden/>
     <w:unhideWhenUsed/>
   </w:style>
   <w:style w:type="table" w:default="1" w:styleId="TableNormal">
@@ -34624,11 +34965,11 @@
         </c:dLbls>
         <c:marker val="1"/>
         <c:smooth val="0"/>
-        <c:axId val="56861824"/>
-        <c:axId val="56863360"/>
+        <c:axId val="60670720"/>
+        <c:axId val="96103808"/>
       </c:lineChart>
       <c:catAx>
-        <c:axId val="56861824"/>
+        <c:axId val="60670720"/>
         <c:scaling>
           <c:orientation val="minMax"/>
         </c:scaling>
@@ -34638,7 +34979,7 @@
         <c:majorTickMark val="out"/>
         <c:minorTickMark val="none"/>
         <c:tickLblPos val="nextTo"/>
-        <c:crossAx val="56863360"/>
+        <c:crossAx val="96103808"/>
         <c:crosses val="autoZero"/>
         <c:auto val="1"/>
         <c:lblAlgn val="ctr"/>
@@ -34646,7 +34987,7 @@
         <c:noMultiLvlLbl val="0"/>
       </c:catAx>
       <c:valAx>
-        <c:axId val="56863360"/>
+        <c:axId val="96103808"/>
         <c:scaling>
           <c:orientation val="minMax"/>
           <c:max val="0.4"/>
@@ -34659,7 +35000,7 @@
         <c:majorTickMark val="out"/>
         <c:minorTickMark val="none"/>
         <c:tickLblPos val="nextTo"/>
-        <c:crossAx val="56861824"/>
+        <c:crossAx val="60670720"/>
         <c:crosses val="autoZero"/>
         <c:crossBetween val="between"/>
       </c:valAx>
@@ -35439,11 +35780,11 @@
         </c:dLbls>
         <c:marker val="1"/>
         <c:smooth val="0"/>
-        <c:axId val="79769600"/>
-        <c:axId val="79771136"/>
+        <c:axId val="152637440"/>
+        <c:axId val="152638976"/>
       </c:lineChart>
       <c:catAx>
-        <c:axId val="79769600"/>
+        <c:axId val="152637440"/>
         <c:scaling>
           <c:orientation val="minMax"/>
         </c:scaling>
@@ -35463,7 +35804,7 @@
             <a:endParaRPr lang="en-US"/>
           </a:p>
         </c:txPr>
-        <c:crossAx val="79771136"/>
+        <c:crossAx val="152638976"/>
         <c:crosses val="autoZero"/>
         <c:auto val="1"/>
         <c:lblAlgn val="ctr"/>
@@ -35471,7 +35812,7 @@
         <c:noMultiLvlLbl val="0"/>
       </c:catAx>
       <c:valAx>
-        <c:axId val="79771136"/>
+        <c:axId val="152638976"/>
         <c:scaling>
           <c:orientation val="minMax"/>
         </c:scaling>
@@ -35482,7 +35823,7 @@
         <c:majorTickMark val="out"/>
         <c:minorTickMark val="none"/>
         <c:tickLblPos val="nextTo"/>
-        <c:crossAx val="79769600"/>
+        <c:crossAx val="152637440"/>
         <c:crosses val="autoZero"/>
         <c:crossBetween val="between"/>
       </c:valAx>
@@ -35810,7 +36151,7 @@
 </file>
 
 <file path=customXml/itemProps1.xml><?xml version="1.0" encoding="utf-8"?>
-<ds:datastoreItem xmlns:ds="http://schemas.openxmlformats.org/officeDocument/2006/customXml" ds:itemID="{922164DD-285E-4BF6-B62C-1CA26CF33F89}">
+<ds:datastoreItem xmlns:ds="http://schemas.openxmlformats.org/officeDocument/2006/customXml" ds:itemID="{C73F4AB4-43E5-4435-BD7B-3870DFB2EA5D}">
   <ds:schemaRefs>
     <ds:schemaRef ds:uri="http://schemas.openxmlformats.org/officeDocument/2006/bibliography"/>
   </ds:schemaRefs>

</xml_diff>